<commit_message>
Chinh sua 1 it
</commit_message>
<xml_diff>
--- a/LamPhuDuc_CV.docx
+++ b/LamPhuDuc_CV.docx
@@ -9,6 +9,96 @@
           <w:rFonts w:ascii="Arial" w:hAnsi="Arial" w:cs="Arial"/>
         </w:rPr>
       </w:pPr>
+      <w:r>
+        <w:rPr>
+          <w:rFonts w:ascii="Arial" w:hAnsi="Arial" w:cs="Arial"/>
+          <w:noProof/>
+          <w:lang w:val="en-US" w:eastAsia="en-US"/>
+        </w:rPr>
+        <mc:AlternateContent>
+          <mc:Choice Requires="wps">
+            <w:drawing>
+              <wp:anchor distT="0" distB="0" distL="114300" distR="114300" simplePos="0" relativeHeight="254751744" behindDoc="0" locked="0" layoutInCell="1" allowOverlap="1" wp14:anchorId="49D6F16E" wp14:editId="1738C3F3">
+                <wp:simplePos x="0" y="0"/>
+                <wp:positionH relativeFrom="column">
+                  <wp:posOffset>-238760</wp:posOffset>
+                </wp:positionH>
+                <wp:positionV relativeFrom="paragraph">
+                  <wp:posOffset>7620000</wp:posOffset>
+                </wp:positionV>
+                <wp:extent cx="933450" cy="123825"/>
+                <wp:effectExtent l="0" t="0" r="0" b="9525"/>
+                <wp:wrapThrough wrapText="bothSides">
+                  <wp:wrapPolygon edited="0">
+                    <wp:start x="0" y="0"/>
+                    <wp:lineTo x="0" y="19938"/>
+                    <wp:lineTo x="21159" y="19938"/>
+                    <wp:lineTo x="21159" y="0"/>
+                    <wp:lineTo x="0" y="0"/>
+                  </wp:wrapPolygon>
+                </wp:wrapThrough>
+                <wp:docPr id="52" name="Suorakulmio 13"/>
+                <wp:cNvGraphicFramePr/>
+                <a:graphic xmlns:a="http://schemas.openxmlformats.org/drawingml/2006/main">
+                  <a:graphicData uri="http://schemas.microsoft.com/office/word/2010/wordprocessingShape">
+                    <wps:wsp>
+                      <wps:cNvSpPr/>
+                      <wps:spPr>
+                        <a:xfrm>
+                          <a:off x="0" y="0"/>
+                          <a:ext cx="933450" cy="123825"/>
+                        </a:xfrm>
+                        <a:prstGeom prst="rect">
+                          <a:avLst/>
+                        </a:prstGeom>
+                        <a:solidFill>
+                          <a:schemeClr val="bg1"/>
+                        </a:solidFill>
+                        <a:ln w="12700" cmpd="sng">
+                          <a:noFill/>
+                        </a:ln>
+                      </wps:spPr>
+                      <wps:style>
+                        <a:lnRef idx="2">
+                          <a:schemeClr val="dk1"/>
+                        </a:lnRef>
+                        <a:fillRef idx="1">
+                          <a:schemeClr val="lt1"/>
+                        </a:fillRef>
+                        <a:effectRef idx="0">
+                          <a:schemeClr val="dk1"/>
+                        </a:effectRef>
+                        <a:fontRef idx="minor">
+                          <a:schemeClr val="dk1"/>
+                        </a:fontRef>
+                      </wps:style>
+                      <wps:bodyPr rot="0" spcFirstLastPara="0" vertOverflow="overflow" horzOverflow="overflow" vert="horz" wrap="square" lIns="91440" tIns="45720" rIns="91440" bIns="45720" numCol="1" spcCol="0" rtlCol="0" fromWordArt="0" anchor="ctr" anchorCtr="0" forceAA="0" compatLnSpc="1">
+                        <a:prstTxWarp prst="textNoShape">
+                          <a:avLst/>
+                        </a:prstTxWarp>
+                        <a:noAutofit/>
+                      </wps:bodyPr>
+                    </wps:wsp>
+                  </a:graphicData>
+                </a:graphic>
+                <wp14:sizeRelH relativeFrom="margin">
+                  <wp14:pctWidth>0</wp14:pctWidth>
+                </wp14:sizeRelH>
+                <wp14:sizeRelV relativeFrom="margin">
+                  <wp14:pctHeight>0</wp14:pctHeight>
+                </wp14:sizeRelV>
+              </wp:anchor>
+            </w:drawing>
+          </mc:Choice>
+          <mc:Fallback>
+            <w:pict>
+              <v:rect w14:anchorId="4FCC7667" id="Suorakulmio 13" o:spid="_x0000_s1026" style="position:absolute;margin-left:-18.8pt;margin-top:600pt;width:73.5pt;height:9.75pt;z-index:254751744;visibility:visible;mso-wrap-style:square;mso-width-percent:0;mso-height-percent:0;mso-wrap-distance-left:9pt;mso-wrap-distance-top:0;mso-wrap-distance-right:9pt;mso-wrap-distance-bottom:0;mso-position-horizontal:absolute;mso-position-horizontal-relative:text;mso-position-vertical:absolute;mso-position-vertical-relative:text;mso-width-percent:0;mso-height-percent:0;mso-width-relative:margin;mso-height-relative:margin;v-text-anchor:middle" o:gfxdata="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" fillcolor="white [3212]" stroked="f" strokeweight="1pt">
+                <w10:wrap type="through"/>
+              </v:rect>
+            </w:pict>
+          </mc:Fallback>
+        </mc:AlternateContent>
+      </w:r>
       <w:r>
         <w:rPr>
           <w:rFonts w:ascii="Arial" w:hAnsi="Arial" w:cs="Arial"/>
@@ -112,7 +202,7 @@
                         <a:effectLst/>
                         <a:extLst>
                           <a:ext uri="{C572A759-6A51-4108-AA02-DFA0A04FC94B}">
-                            <ma14:wrappingTextBoxFlag xmlns:ma14="http://schemas.microsoft.com/office/mac/drawingml/2011/main" xmlns:w="http://schemas.openxmlformats.org/wordprocessingml/2006/main" xmlns:w10="urn:schemas-microsoft-com:office:word" xmlns:v="urn:schemas-microsoft-com:vml" xmlns:o="urn:schemas-microsoft-com:office:office" xmlns:mv="urn:schemas-microsoft-com:mac:vml" xmlns:mo="http://schemas.microsoft.com/office/mac/office/2008/main" xmlns=""/>
+                            <ma14:wrappingTextBoxFlag xmlns="" xmlns:mo="http://schemas.microsoft.com/office/mac/office/2008/main" xmlns:mv="urn:schemas-microsoft-com:mac:vml" xmlns:o="urn:schemas-microsoft-com:office:office" xmlns:v="urn:schemas-microsoft-com:vml" xmlns:w10="urn:schemas-microsoft-com:office:word" xmlns:w="http://schemas.openxmlformats.org/wordprocessingml/2006/main" xmlns:ma14="http://schemas.microsoft.com/office/mac/drawingml/2011/main"/>
                           </a:ext>
                         </a:extLst>
                       </wps:spPr>
@@ -221,6 +311,17 @@
                                 <w:lang w:val="en-US"/>
                               </w:rPr>
                               <w:t xml:space="preserve">ĐỊA CHỈ: </w:t>
+                            </w:r>
+                            <w:r>
+                              <w:rPr>
+                                <w:rFonts w:ascii="Arial" w:eastAsia="Times New Roman" w:hAnsi="Arial" w:cs="Arial"/>
+                                <w:color w:val="FFFFFF" w:themeColor="background1"/>
+                                <w:spacing w:val="10"/>
+                                <w:sz w:val="19"/>
+                                <w:szCs w:val="19"/>
+                                <w:lang w:val="en-US"/>
+                              </w:rPr>
+                              <w:t>9</w:t>
                             </w:r>
                             <w:r>
                               <w:rPr>
@@ -352,6 +453,17 @@
                           <w:lang w:val="en-US"/>
                         </w:rPr>
                         <w:t xml:space="preserve">ĐỊA CHỈ: </w:t>
+                      </w:r>
+                      <w:r>
+                        <w:rPr>
+                          <w:rFonts w:ascii="Arial" w:eastAsia="Times New Roman" w:hAnsi="Arial" w:cs="Arial"/>
+                          <w:color w:val="FFFFFF" w:themeColor="background1"/>
+                          <w:spacing w:val="10"/>
+                          <w:sz w:val="19"/>
+                          <w:szCs w:val="19"/>
+                          <w:lang w:val="en-US"/>
+                        </w:rPr>
+                        <w:t>9</w:t>
                       </w:r>
                       <w:r>
                         <w:rPr>
@@ -414,7 +526,7 @@
                         <a:effectLst/>
                         <a:extLst>
                           <a:ext uri="{C572A759-6A51-4108-AA02-DFA0A04FC94B}">
-                            <ma14:wrappingTextBoxFlag xmlns:ma14="http://schemas.microsoft.com/office/mac/drawingml/2011/main" xmlns:w="http://schemas.openxmlformats.org/wordprocessingml/2006/main" xmlns:w10="urn:schemas-microsoft-com:office:word" xmlns:v="urn:schemas-microsoft-com:vml" xmlns:o="urn:schemas-microsoft-com:office:office" xmlns:mv="urn:schemas-microsoft-com:mac:vml" xmlns:mo="http://schemas.microsoft.com/office/mac/office/2008/main" xmlns=""/>
+                            <ma14:wrappingTextBoxFlag xmlns="" xmlns:mo="http://schemas.microsoft.com/office/mac/office/2008/main" xmlns:mv="urn:schemas-microsoft-com:mac:vml" xmlns:o="urn:schemas-microsoft-com:office:office" xmlns:v="urn:schemas-microsoft-com:vml" xmlns:w10="urn:schemas-microsoft-com:office:word" xmlns:w="http://schemas.openxmlformats.org/wordprocessingml/2006/main" xmlns:ma14="http://schemas.microsoft.com/office/mac/drawingml/2011/main"/>
                           </a:ext>
                         </a:extLst>
                       </wps:spPr>
@@ -512,6 +624,8 @@
       <w:r>
         <w:rPr>
           <w:rFonts w:ascii="Arial" w:hAnsi="Arial" w:cs="Arial"/>
+          <w:noProof/>
+          <w:lang w:val="en-US" w:eastAsia="en-US"/>
         </w:rPr>
         <mc:AlternateContent>
           <mc:Choice Requires="wps">
@@ -548,7 +662,7 @@
                         <a:effectLst/>
                         <a:extLst>
                           <a:ext uri="{C572A759-6A51-4108-AA02-DFA0A04FC94B}">
-                            <ma14:wrappingTextBoxFlag xmlns:ma14="http://schemas.microsoft.com/office/mac/drawingml/2011/main" xmlns:w="http://schemas.openxmlformats.org/wordprocessingml/2006/main" xmlns:w10="urn:schemas-microsoft-com:office:word" xmlns:v="urn:schemas-microsoft-com:vml" xmlns:o="urn:schemas-microsoft-com:office:office" xmlns:mv="urn:schemas-microsoft-com:mac:vml" xmlns:mo="http://schemas.microsoft.com/office/mac/office/2008/main" xmlns=""/>
+                            <ma14:wrappingTextBoxFlag xmlns="" xmlns:mo="http://schemas.microsoft.com/office/mac/office/2008/main" xmlns:mv="urn:schemas-microsoft-com:mac:vml" xmlns:o="urn:schemas-microsoft-com:office:office" xmlns:v="urn:schemas-microsoft-com:vml" xmlns:w10="urn:schemas-microsoft-com:office:word" xmlns:w="http://schemas.openxmlformats.org/wordprocessingml/2006/main" xmlns:ma14="http://schemas.microsoft.com/office/mac/drawingml/2011/main"/>
                           </a:ext>
                         </a:extLst>
                       </wps:spPr>
@@ -802,7 +916,7 @@
                         <a:effectLst/>
                         <a:extLst>
                           <a:ext uri="{C572A759-6A51-4108-AA02-DFA0A04FC94B}">
-                            <ma14:wrappingTextBoxFlag xmlns:ma14="http://schemas.microsoft.com/office/mac/drawingml/2011/main" xmlns:w="http://schemas.openxmlformats.org/wordprocessingml/2006/main" xmlns:w10="urn:schemas-microsoft-com:office:word" xmlns:v="urn:schemas-microsoft-com:vml" xmlns:o="urn:schemas-microsoft-com:office:office" xmlns:mv="urn:schemas-microsoft-com:mac:vml" xmlns:mo="http://schemas.microsoft.com/office/mac/office/2008/main" xmlns=""/>
+                            <ma14:wrappingTextBoxFlag xmlns="" xmlns:mo="http://schemas.microsoft.com/office/mac/office/2008/main" xmlns:mv="urn:schemas-microsoft-com:mac:vml" xmlns:o="urn:schemas-microsoft-com:office:office" xmlns:v="urn:schemas-microsoft-com:vml" xmlns:w10="urn:schemas-microsoft-com:office:word" xmlns:w="http://schemas.openxmlformats.org/wordprocessingml/2006/main" xmlns:ma14="http://schemas.microsoft.com/office/mac/drawingml/2011/main"/>
                           </a:ext>
                         </a:extLst>
                       </wps:spPr>
@@ -947,27 +1061,7 @@
                                   <w:sz w:val="21"/>
                                   <w:szCs w:val="21"/>
                                 </w:rPr>
-                                <w:t>https://duclp1403.github</w:t>
-                              </w:r>
-                              <w:r>
-                                <w:rPr>
-                                  <w:rStyle w:val="Hyperlink"/>
-                                  <w:rFonts w:ascii="Arial" w:eastAsia="Times New Roman" w:hAnsi="Arial" w:cs="Arial"/>
-                                  <w:spacing w:val="10"/>
-                                  <w:sz w:val="21"/>
-                                  <w:szCs w:val="21"/>
-                                </w:rPr>
-                                <w:t>.</w:t>
-                              </w:r>
-                              <w:r>
-                                <w:rPr>
-                                  <w:rStyle w:val="Hyperlink"/>
-                                  <w:rFonts w:ascii="Arial" w:eastAsia="Times New Roman" w:hAnsi="Arial" w:cs="Arial"/>
-                                  <w:spacing w:val="10"/>
-                                  <w:sz w:val="21"/>
-                                  <w:szCs w:val="21"/>
-                                </w:rPr>
-                                <w:t>io/cvonline</w:t>
+                                <w:t>https://duclp1403.github.io/cvonline</w:t>
                               </w:r>
                             </w:hyperlink>
                           </w:p>
@@ -1121,27 +1215,7 @@
                             <w:sz w:val="21"/>
                             <w:szCs w:val="21"/>
                           </w:rPr>
-                          <w:t>https://duclp1403.github</w:t>
-                        </w:r>
-                        <w:r>
-                          <w:rPr>
-                            <w:rStyle w:val="Hyperlink"/>
-                            <w:rFonts w:ascii="Arial" w:eastAsia="Times New Roman" w:hAnsi="Arial" w:cs="Arial"/>
-                            <w:spacing w:val="10"/>
-                            <w:sz w:val="21"/>
-                            <w:szCs w:val="21"/>
-                          </w:rPr>
-                          <w:t>.</w:t>
-                        </w:r>
-                        <w:r>
-                          <w:rPr>
-                            <w:rStyle w:val="Hyperlink"/>
-                            <w:rFonts w:ascii="Arial" w:eastAsia="Times New Roman" w:hAnsi="Arial" w:cs="Arial"/>
-                            <w:spacing w:val="10"/>
-                            <w:sz w:val="21"/>
-                            <w:szCs w:val="21"/>
-                          </w:rPr>
-                          <w:t>io/cvonline</w:t>
+                          <w:t>https://duclp1403.github.io/cvonline</w:t>
                         </w:r>
                       </w:hyperlink>
                     </w:p>
@@ -1156,6 +1230,8 @@
       <w:r>
         <w:rPr>
           <w:rFonts w:ascii="Arial" w:hAnsi="Arial" w:cs="Arial"/>
+          <w:noProof/>
+          <w:lang w:val="en-US" w:eastAsia="en-US"/>
         </w:rPr>
         <mc:AlternateContent>
           <mc:Choice Requires="wps">
@@ -1216,7 +1292,7 @@
           </mc:Choice>
           <mc:Fallback>
             <w:pict>
-              <v:line w14:anchorId="01A5F351" id="Suora yhdysviiva 62" o:spid="_x0000_s1026" style="position:absolute;z-index:254289920;visibility:visible;mso-wrap-style:square;mso-width-percent:0;mso-height-percent:0;mso-wrap-distance-left:9pt;mso-wrap-distance-top:0;mso-wrap-distance-right:9pt;mso-wrap-distance-bottom:0;mso-position-horizontal:absolute;mso-position-horizontal-relative:text;mso-position-vertical:absolute;mso-position-vertical-relative:text;mso-width-percent:0;mso-height-percent:0;mso-width-relative:margin;mso-height-relative:margin" from="20.2pt,663.65pt" to="344.2pt,663.65pt" o:gfxdata="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" strokecolor="black [3040]" strokeweight="1pt"/>
+              <v:line w14:anchorId="32E39138" id="Suora yhdysviiva 62" o:spid="_x0000_s1026" style="position:absolute;z-index:254289920;visibility:visible;mso-wrap-style:square;mso-width-percent:0;mso-height-percent:0;mso-wrap-distance-left:9pt;mso-wrap-distance-top:0;mso-wrap-distance-right:9pt;mso-wrap-distance-bottom:0;mso-position-horizontal:absolute;mso-position-horizontal-relative:text;mso-position-vertical:absolute;mso-position-vertical-relative:text;mso-width-percent:0;mso-height-percent:0;mso-width-relative:margin;mso-height-relative:margin" from="20.2pt,663.65pt" to="344.2pt,663.65pt" o:gfxdata="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" strokecolor="black [3040]" strokeweight="1pt"/>
             </w:pict>
           </mc:Fallback>
         </mc:AlternateContent>
@@ -1224,6 +1300,8 @@
       <w:r>
         <w:rPr>
           <w:rFonts w:ascii="Arial" w:hAnsi="Arial" w:cs="Arial"/>
+          <w:noProof/>
+          <w:lang w:val="en-US" w:eastAsia="en-US"/>
         </w:rPr>
         <mc:AlternateContent>
           <mc:Choice Requires="wps">
@@ -1260,7 +1338,7 @@
                         <a:effectLst/>
                         <a:extLst>
                           <a:ext uri="{C572A759-6A51-4108-AA02-DFA0A04FC94B}">
-                            <ma14:wrappingTextBoxFlag xmlns:ma14="http://schemas.microsoft.com/office/mac/drawingml/2011/main" xmlns:w="http://schemas.openxmlformats.org/wordprocessingml/2006/main" xmlns:w10="urn:schemas-microsoft-com:office:word" xmlns:v="urn:schemas-microsoft-com:vml" xmlns:o="urn:schemas-microsoft-com:office:office" xmlns:mv="urn:schemas-microsoft-com:mac:vml" xmlns:mo="http://schemas.microsoft.com/office/mac/office/2008/main" xmlns=""/>
+                            <ma14:wrappingTextBoxFlag xmlns="" xmlns:mo="http://schemas.microsoft.com/office/mac/office/2008/main" xmlns:mv="urn:schemas-microsoft-com:mac:vml" xmlns:o="urn:schemas-microsoft-com:office:office" xmlns:v="urn:schemas-microsoft-com:vml" xmlns:w10="urn:schemas-microsoft-com:office:word" xmlns:w="http://schemas.openxmlformats.org/wordprocessingml/2006/main" xmlns:ma14="http://schemas.microsoft.com/office/mac/drawingml/2011/main"/>
                           </a:ext>
                         </a:extLst>
                       </wps:spPr>
@@ -1368,6 +1446,8 @@
       <w:r>
         <w:rPr>
           <w:rFonts w:ascii="Arial" w:hAnsi="Arial" w:cs="Arial"/>
+          <w:noProof/>
+          <w:lang w:val="en-US" w:eastAsia="en-US"/>
         </w:rPr>
         <mc:AlternateContent>
           <mc:Choice Requires="wps">
@@ -1404,7 +1484,7 @@
                         <a:effectLst/>
                         <a:extLst>
                           <a:ext uri="{C572A759-6A51-4108-AA02-DFA0A04FC94B}">
-                            <ma14:wrappingTextBoxFlag xmlns:ma14="http://schemas.microsoft.com/office/mac/drawingml/2011/main" xmlns:w="http://schemas.openxmlformats.org/wordprocessingml/2006/main" xmlns:w10="urn:schemas-microsoft-com:office:word" xmlns:v="urn:schemas-microsoft-com:vml" xmlns:o="urn:schemas-microsoft-com:office:office" xmlns:mv="urn:schemas-microsoft-com:mac:vml" xmlns:mo="http://schemas.microsoft.com/office/mac/office/2008/main" xmlns=""/>
+                            <ma14:wrappingTextBoxFlag xmlns="" xmlns:mo="http://schemas.microsoft.com/office/mac/office/2008/main" xmlns:mv="urn:schemas-microsoft-com:mac:vml" xmlns:o="urn:schemas-microsoft-com:office:office" xmlns:v="urn:schemas-microsoft-com:vml" xmlns:w10="urn:schemas-microsoft-com:office:word" xmlns:w="http://schemas.openxmlformats.org/wordprocessingml/2006/main" xmlns:ma14="http://schemas.microsoft.com/office/mac/drawingml/2011/main"/>
                           </a:ext>
                         </a:extLst>
                       </wps:spPr>
@@ -1508,6 +1588,8 @@
       <w:r>
         <w:rPr>
           <w:rFonts w:ascii="Arial" w:hAnsi="Arial" w:cs="Arial"/>
+          <w:noProof/>
+          <w:lang w:val="en-US" w:eastAsia="en-US"/>
         </w:rPr>
         <mc:AlternateContent>
           <mc:Choice Requires="wps">
@@ -1544,7 +1626,7 @@
                         <a:effectLst/>
                         <a:extLst>
                           <a:ext uri="{C572A759-6A51-4108-AA02-DFA0A04FC94B}">
-                            <ma14:wrappingTextBoxFlag xmlns:ma14="http://schemas.microsoft.com/office/mac/drawingml/2011/main" xmlns:w="http://schemas.openxmlformats.org/wordprocessingml/2006/main" xmlns:w10="urn:schemas-microsoft-com:office:word" xmlns:v="urn:schemas-microsoft-com:vml" xmlns:o="urn:schemas-microsoft-com:office:office" xmlns:mv="urn:schemas-microsoft-com:mac:vml" xmlns:mo="http://schemas.microsoft.com/office/mac/office/2008/main" xmlns=""/>
+                            <ma14:wrappingTextBoxFlag xmlns="" xmlns:mo="http://schemas.microsoft.com/office/mac/office/2008/main" xmlns:mv="urn:schemas-microsoft-com:mac:vml" xmlns:o="urn:schemas-microsoft-com:office:office" xmlns:v="urn:schemas-microsoft-com:vml" xmlns:w10="urn:schemas-microsoft-com:office:word" xmlns:w="http://schemas.openxmlformats.org/wordprocessingml/2006/main" xmlns:ma14="http://schemas.microsoft.com/office/mac/drawingml/2011/main"/>
                           </a:ext>
                         </a:extLst>
                       </wps:spPr>
@@ -1778,6 +1860,8 @@
       <w:r>
         <w:rPr>
           <w:rFonts w:ascii="Arial" w:hAnsi="Arial" w:cs="Arial"/>
+          <w:noProof/>
+          <w:lang w:val="en-US" w:eastAsia="en-US"/>
         </w:rPr>
         <mc:AlternateContent>
           <mc:Choice Requires="wps">
@@ -1814,7 +1898,7 @@
                         <a:effectLst/>
                         <a:extLst>
                           <a:ext uri="{C572A759-6A51-4108-AA02-DFA0A04FC94B}">
-                            <ma14:wrappingTextBoxFlag xmlns:ma14="http://schemas.microsoft.com/office/mac/drawingml/2011/main" xmlns:w="http://schemas.openxmlformats.org/wordprocessingml/2006/main" xmlns:w10="urn:schemas-microsoft-com:office:word" xmlns:v="urn:schemas-microsoft-com:vml" xmlns:o="urn:schemas-microsoft-com:office:office" xmlns:mv="urn:schemas-microsoft-com:mac:vml" xmlns:mo="http://schemas.microsoft.com/office/mac/office/2008/main" xmlns=""/>
+                            <ma14:wrappingTextBoxFlag xmlns="" xmlns:mo="http://schemas.microsoft.com/office/mac/office/2008/main" xmlns:mv="urn:schemas-microsoft-com:mac:vml" xmlns:o="urn:schemas-microsoft-com:office:office" xmlns:v="urn:schemas-microsoft-com:vml" xmlns:w10="urn:schemas-microsoft-com:office:word" xmlns:w="http://schemas.openxmlformats.org/wordprocessingml/2006/main" xmlns:ma14="http://schemas.microsoft.com/office/mac/drawingml/2011/main"/>
                           </a:ext>
                         </a:extLst>
                       </wps:spPr>
@@ -1918,6 +2002,8 @@
       <w:r>
         <w:rPr>
           <w:rFonts w:ascii="Arial" w:hAnsi="Arial" w:cs="Arial"/>
+          <w:noProof/>
+          <w:lang w:val="en-US" w:eastAsia="en-US"/>
         </w:rPr>
         <mc:AlternateContent>
           <mc:Choice Requires="wps">
@@ -1978,7 +2064,7 @@
           </mc:Choice>
           <mc:Fallback>
             <w:pict>
-              <v:line w14:anchorId="042D655C" id="Suora yhdysviiva 62" o:spid="_x0000_s1026" style="position:absolute;z-index:252808192;visibility:visible;mso-wrap-style:square;mso-width-percent:0;mso-height-percent:0;mso-wrap-distance-left:9pt;mso-wrap-distance-top:0;mso-wrap-distance-right:9pt;mso-wrap-distance-bottom:0;mso-position-horizontal:absolute;mso-position-horizontal-relative:text;mso-position-vertical:absolute;mso-position-vertical-relative:text;mso-width-percent:0;mso-height-percent:0;mso-width-relative:margin;mso-height-relative:margin" from="20.2pt,446.9pt" to="344.2pt,446.9pt" o:gfxdata="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" strokecolor="black [3040]" strokeweight="1pt"/>
+              <v:line w14:anchorId="1EF99D7B" id="Suora yhdysviiva 62" o:spid="_x0000_s1026" style="position:absolute;z-index:252808192;visibility:visible;mso-wrap-style:square;mso-width-percent:0;mso-height-percent:0;mso-wrap-distance-left:9pt;mso-wrap-distance-top:0;mso-wrap-distance-right:9pt;mso-wrap-distance-bottom:0;mso-position-horizontal:absolute;mso-position-horizontal-relative:text;mso-position-vertical:absolute;mso-position-vertical-relative:text;mso-width-percent:0;mso-height-percent:0;mso-width-relative:margin;mso-height-relative:margin" from="20.2pt,446.9pt" to="344.2pt,446.9pt" o:gfxdata="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" strokecolor="black [3040]" strokeweight="1pt"/>
             </w:pict>
           </mc:Fallback>
         </mc:AlternateContent>
@@ -1986,6 +2072,8 @@
       <w:r>
         <w:rPr>
           <w:rFonts w:ascii="Arial" w:hAnsi="Arial" w:cs="Arial"/>
+          <w:noProof/>
+          <w:lang w:val="en-US" w:eastAsia="en-US"/>
         </w:rPr>
         <mc:AlternateContent>
           <mc:Choice Requires="wps">
@@ -2022,7 +2110,7 @@
                         <a:effectLst/>
                         <a:extLst>
                           <a:ext uri="{C572A759-6A51-4108-AA02-DFA0A04FC94B}">
-                            <ma14:wrappingTextBoxFlag xmlns:ma14="http://schemas.microsoft.com/office/mac/drawingml/2011/main" xmlns:w="http://schemas.openxmlformats.org/wordprocessingml/2006/main" xmlns:w10="urn:schemas-microsoft-com:office:word" xmlns:v="urn:schemas-microsoft-com:vml" xmlns:o="urn:schemas-microsoft-com:office:office" xmlns:mv="urn:schemas-microsoft-com:mac:vml" xmlns:mo="http://schemas.microsoft.com/office/mac/office/2008/main" xmlns=""/>
+                            <ma14:wrappingTextBoxFlag xmlns="" xmlns:mo="http://schemas.microsoft.com/office/mac/office/2008/main" xmlns:mv="urn:schemas-microsoft-com:mac:vml" xmlns:o="urn:schemas-microsoft-com:office:office" xmlns:v="urn:schemas-microsoft-com:vml" xmlns:w10="urn:schemas-microsoft-com:office:word" xmlns:w="http://schemas.openxmlformats.org/wordprocessingml/2006/main" xmlns:ma14="http://schemas.microsoft.com/office/mac/drawingml/2011/main"/>
                           </a:ext>
                         </a:extLst>
                       </wps:spPr>
@@ -2130,6 +2218,8 @@
       <w:r>
         <w:rPr>
           <w:rFonts w:ascii="Arial" w:hAnsi="Arial" w:cs="Arial"/>
+          <w:noProof/>
+          <w:lang w:val="en-US" w:eastAsia="en-US"/>
         </w:rPr>
         <mc:AlternateContent>
           <mc:Choice Requires="wps">
@@ -2166,7 +2256,7 @@
                         <a:effectLst/>
                         <a:extLst>
                           <a:ext uri="{C572A759-6A51-4108-AA02-DFA0A04FC94B}">
-                            <ma14:wrappingTextBoxFlag xmlns:ma14="http://schemas.microsoft.com/office/mac/drawingml/2011/main" xmlns:w="http://schemas.openxmlformats.org/wordprocessingml/2006/main" xmlns:w10="urn:schemas-microsoft-com:office:word" xmlns:v="urn:schemas-microsoft-com:vml" xmlns:o="urn:schemas-microsoft-com:office:office" xmlns:mv="urn:schemas-microsoft-com:mac:vml" xmlns:mo="http://schemas.microsoft.com/office/mac/office/2008/main" xmlns=""/>
+                            <ma14:wrappingTextBoxFlag xmlns="" xmlns:mo="http://schemas.microsoft.com/office/mac/office/2008/main" xmlns:mv="urn:schemas-microsoft-com:mac:vml" xmlns:o="urn:schemas-microsoft-com:office:office" xmlns:v="urn:schemas-microsoft-com:vml" xmlns:w10="urn:schemas-microsoft-com:office:word" xmlns:w="http://schemas.openxmlformats.org/wordprocessingml/2006/main" xmlns:ma14="http://schemas.microsoft.com/office/mac/drawingml/2011/main"/>
                           </a:ext>
                         </a:extLst>
                       </wps:spPr>
@@ -2452,6 +2542,8 @@
       <w:r>
         <w:rPr>
           <w:rFonts w:ascii="Arial" w:hAnsi="Arial" w:cs="Arial"/>
+          <w:noProof/>
+          <w:lang w:val="en-US" w:eastAsia="en-US"/>
         </w:rPr>
         <mc:AlternateContent>
           <mc:Choice Requires="wps">
@@ -2488,7 +2580,7 @@
                         <a:effectLst/>
                         <a:extLst>
                           <a:ext uri="{C572A759-6A51-4108-AA02-DFA0A04FC94B}">
-                            <ma14:wrappingTextBoxFlag xmlns:ma14="http://schemas.microsoft.com/office/mac/drawingml/2011/main" xmlns:w="http://schemas.openxmlformats.org/wordprocessingml/2006/main" xmlns:w10="urn:schemas-microsoft-com:office:word" xmlns:v="urn:schemas-microsoft-com:vml" xmlns:o="urn:schemas-microsoft-com:office:office" xmlns:mv="urn:schemas-microsoft-com:mac:vml" xmlns:mo="http://schemas.microsoft.com/office/mac/office/2008/main" xmlns=""/>
+                            <ma14:wrappingTextBoxFlag xmlns="" xmlns:mo="http://schemas.microsoft.com/office/mac/office/2008/main" xmlns:mv="urn:schemas-microsoft-com:mac:vml" xmlns:o="urn:schemas-microsoft-com:office:office" xmlns:v="urn:schemas-microsoft-com:vml" xmlns:w10="urn:schemas-microsoft-com:office:word" xmlns:w="http://schemas.openxmlformats.org/wordprocessingml/2006/main" xmlns:ma14="http://schemas.microsoft.com/office/mac/drawingml/2011/main"/>
                           </a:ext>
                         </a:extLst>
                       </wps:spPr>
@@ -2592,6 +2684,8 @@
       <w:r>
         <w:rPr>
           <w:rFonts w:ascii="Arial" w:hAnsi="Arial" w:cs="Arial"/>
+          <w:noProof/>
+          <w:lang w:val="en-US" w:eastAsia="en-US"/>
         </w:rPr>
         <mc:AlternateContent>
           <mc:Choice Requires="wps">
@@ -2652,7 +2746,7 @@
           </mc:Choice>
           <mc:Fallback>
             <w:pict>
-              <v:line w14:anchorId="2D625AFC" id="Suora yhdysviiva 62" o:spid="_x0000_s1026" style="position:absolute;z-index:251806720;visibility:visible;mso-wrap-style:square;mso-width-percent:0;mso-height-percent:0;mso-wrap-distance-left:9pt;mso-wrap-distance-top:0;mso-wrap-distance-right:9pt;mso-wrap-distance-bottom:0;mso-position-horizontal:absolute;mso-position-horizontal-relative:text;mso-position-vertical:absolute;mso-position-vertical-relative:text;mso-width-percent:0;mso-height-percent:0;mso-width-relative:margin;mso-height-relative:margin" from="19.95pt,334.45pt" to="343.95pt,334.45pt" o:gfxdata="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" strokecolor="black [3040]" strokeweight="1pt"/>
+              <v:line w14:anchorId="5C36A73C" id="Suora yhdysviiva 62" o:spid="_x0000_s1026" style="position:absolute;z-index:251806720;visibility:visible;mso-wrap-style:square;mso-width-percent:0;mso-height-percent:0;mso-wrap-distance-left:9pt;mso-wrap-distance-top:0;mso-wrap-distance-right:9pt;mso-wrap-distance-bottom:0;mso-position-horizontal:absolute;mso-position-horizontal-relative:text;mso-position-vertical:absolute;mso-position-vertical-relative:text;mso-width-percent:0;mso-height-percent:0;mso-width-relative:margin;mso-height-relative:margin" from="19.95pt,334.45pt" to="343.95pt,334.45pt" o:gfxdata="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" strokecolor="black [3040]" strokeweight="1pt"/>
             </w:pict>
           </mc:Fallback>
         </mc:AlternateContent>
@@ -2660,6 +2754,8 @@
       <w:r>
         <w:rPr>
           <w:rFonts w:ascii="Arial" w:hAnsi="Arial" w:cs="Arial"/>
+          <w:noProof/>
+          <w:lang w:val="en-US" w:eastAsia="en-US"/>
         </w:rPr>
         <mc:AlternateContent>
           <mc:Choice Requires="wps">
@@ -2696,7 +2792,7 @@
                         <a:effectLst/>
                         <a:extLst>
                           <a:ext uri="{C572A759-6A51-4108-AA02-DFA0A04FC94B}">
-                            <ma14:wrappingTextBoxFlag xmlns:ma14="http://schemas.microsoft.com/office/mac/drawingml/2011/main" xmlns:w="http://schemas.openxmlformats.org/wordprocessingml/2006/main" xmlns:w10="urn:schemas-microsoft-com:office:word" xmlns:v="urn:schemas-microsoft-com:vml" xmlns:o="urn:schemas-microsoft-com:office:office" xmlns:mv="urn:schemas-microsoft-com:mac:vml" xmlns:mo="http://schemas.microsoft.com/office/mac/office/2008/main" xmlns=""/>
+                            <ma14:wrappingTextBoxFlag xmlns="" xmlns:mo="http://schemas.microsoft.com/office/mac/office/2008/main" xmlns:mv="urn:schemas-microsoft-com:mac:vml" xmlns:o="urn:schemas-microsoft-com:office:office" xmlns:v="urn:schemas-microsoft-com:vml" xmlns:w10="urn:schemas-microsoft-com:office:word" xmlns:w="http://schemas.openxmlformats.org/wordprocessingml/2006/main" xmlns:ma14="http://schemas.microsoft.com/office/mac/drawingml/2011/main"/>
                           </a:ext>
                         </a:extLst>
                       </wps:spPr>
@@ -2842,7 +2938,7 @@
                         <a:effectLst/>
                         <a:extLst>
                           <a:ext uri="{C572A759-6A51-4108-AA02-DFA0A04FC94B}">
-                            <ma14:wrappingTextBoxFlag xmlns:ma14="http://schemas.microsoft.com/office/mac/drawingml/2011/main" xmlns:w="http://schemas.openxmlformats.org/wordprocessingml/2006/main" xmlns:w10="urn:schemas-microsoft-com:office:word" xmlns:v="urn:schemas-microsoft-com:vml" xmlns:o="urn:schemas-microsoft-com:office:office" xmlns:mv="urn:schemas-microsoft-com:mac:vml" xmlns:mo="http://schemas.microsoft.com/office/mac/office/2008/main" xmlns=""/>
+                            <ma14:wrappingTextBoxFlag xmlns="" xmlns:mo="http://schemas.microsoft.com/office/mac/office/2008/main" xmlns:mv="urn:schemas-microsoft-com:mac:vml" xmlns:o="urn:schemas-microsoft-com:office:office" xmlns:v="urn:schemas-microsoft-com:vml" xmlns:w10="urn:schemas-microsoft-com:office:word" xmlns:w="http://schemas.openxmlformats.org/wordprocessingml/2006/main" xmlns:ma14="http://schemas.microsoft.com/office/mac/drawingml/2011/main"/>
                           </a:ext>
                         </a:extLst>
                       </wps:spPr>
@@ -2901,25 +2997,7 @@
                                 <w:sz w:val="21"/>
                                 <w:szCs w:val="21"/>
                               </w:rPr>
-                              <w:t>Tham gia khóa thực tập lập trình Frontend kết hợp giữa Bootstrap và JavaScript</w:t>
-                            </w:r>
-                            <w:r>
-                              <w:rPr>
-                                <w:rFonts w:ascii="Arial" w:hAnsi="Arial" w:cs="Arial"/>
-                                <w:spacing w:val="40"/>
-                                <w:sz w:val="21"/>
-                                <w:szCs w:val="21"/>
-                              </w:rPr>
-                              <w:t>.</w:t>
-                            </w:r>
-                            <w:r>
-                              <w:rPr>
-                                <w:rFonts w:ascii="Arial" w:hAnsi="Arial" w:cs="Arial"/>
-                                <w:spacing w:val="40"/>
-                                <w:sz w:val="21"/>
-                                <w:szCs w:val="21"/>
-                              </w:rPr>
-                              <w:t xml:space="preserve"> Đã hoàn thành và có giấy chứng nhận kèm theo.</w:t>
+                              <w:t>Tham gia khóa thực tập lập trình Frontend kết hợp giữa Bootstrap và JavaScript. Đã hoàn thành và có giấy chứng nhận kèm theo.</w:t>
                             </w:r>
                           </w:p>
                           <w:p>
@@ -3019,25 +3097,7 @@
                           <w:sz w:val="21"/>
                           <w:szCs w:val="21"/>
                         </w:rPr>
-                        <w:t>Tham gia khóa thực tập lập trình Frontend kết hợp giữa Bootstrap và JavaScript</w:t>
-                      </w:r>
-                      <w:r>
-                        <w:rPr>
-                          <w:rFonts w:ascii="Arial" w:hAnsi="Arial" w:cs="Arial"/>
-                          <w:spacing w:val="40"/>
-                          <w:sz w:val="21"/>
-                          <w:szCs w:val="21"/>
-                        </w:rPr>
-                        <w:t>.</w:t>
-                      </w:r>
-                      <w:r>
-                        <w:rPr>
-                          <w:rFonts w:ascii="Arial" w:hAnsi="Arial" w:cs="Arial"/>
-                          <w:spacing w:val="40"/>
-                          <w:sz w:val="21"/>
-                          <w:szCs w:val="21"/>
-                        </w:rPr>
-                        <w:t xml:space="preserve"> Đã hoàn thành và có giấy chứng nhận kèm theo.</w:t>
+                        <w:t>Tham gia khóa thực tập lập trình Frontend kết hợp giữa Bootstrap và JavaScript. Đã hoàn thành và có giấy chứng nhận kèm theo.</w:t>
                       </w:r>
                     </w:p>
                     <w:p>
@@ -3122,7 +3182,7 @@
                         <a:effectLst/>
                         <a:extLst>
                           <a:ext uri="{C572A759-6A51-4108-AA02-DFA0A04FC94B}">
-                            <ma14:wrappingTextBoxFlag xmlns:ma14="http://schemas.microsoft.com/office/mac/drawingml/2011/main" xmlns:w="http://schemas.openxmlformats.org/wordprocessingml/2006/main" xmlns:w10="urn:schemas-microsoft-com:office:word" xmlns:v="urn:schemas-microsoft-com:vml" xmlns:o="urn:schemas-microsoft-com:office:office" xmlns:mv="urn:schemas-microsoft-com:mac:vml" xmlns:mo="http://schemas.microsoft.com/office/mac/office/2008/main" xmlns=""/>
+                            <ma14:wrappingTextBoxFlag xmlns="" xmlns:mo="http://schemas.microsoft.com/office/mac/office/2008/main" xmlns:mv="urn:schemas-microsoft-com:mac:vml" xmlns:o="urn:schemas-microsoft-com:office:office" xmlns:v="urn:schemas-microsoft-com:vml" xmlns:w10="urn:schemas-microsoft-com:office:word" xmlns:w="http://schemas.openxmlformats.org/wordprocessingml/2006/main" xmlns:ma14="http://schemas.microsoft.com/office/mac/drawingml/2011/main"/>
                           </a:ext>
                         </a:extLst>
                       </wps:spPr>
@@ -3264,7 +3324,7 @@
                         <a:effectLst/>
                         <a:extLst>
                           <a:ext uri="{C572A759-6A51-4108-AA02-DFA0A04FC94B}">
-                            <ma14:wrappingTextBoxFlag xmlns:ma14="http://schemas.microsoft.com/office/mac/drawingml/2011/main" xmlns:w="http://schemas.openxmlformats.org/wordprocessingml/2006/main" xmlns:w10="urn:schemas-microsoft-com:office:word" xmlns:v="urn:schemas-microsoft-com:vml" xmlns:o="urn:schemas-microsoft-com:office:office" xmlns:mv="urn:schemas-microsoft-com:mac:vml" xmlns:mo="http://schemas.microsoft.com/office/mac/office/2008/main" xmlns=""/>
+                            <ma14:wrappingTextBoxFlag xmlns="" xmlns:mo="http://schemas.microsoft.com/office/mac/office/2008/main" xmlns:mv="urn:schemas-microsoft-com:mac:vml" xmlns:o="urn:schemas-microsoft-com:office:office" xmlns:v="urn:schemas-microsoft-com:vml" xmlns:w10="urn:schemas-microsoft-com:office:word" xmlns:w="http://schemas.openxmlformats.org/wordprocessingml/2006/main" xmlns:ma14="http://schemas.microsoft.com/office/mac/drawingml/2011/main"/>
                           </a:ext>
                         </a:extLst>
                       </wps:spPr>
@@ -3355,18 +3415,7 @@
                                 <w:sz w:val="21"/>
                                 <w:szCs w:val="21"/>
                               </w:rPr>
-                              <w:t>Vận hành và bảo t</w:t>
-                            </w:r>
-                            <w:bookmarkStart w:id="0" w:name="_GoBack"/>
-                            <w:bookmarkEnd w:id="0"/>
-                            <w:r>
-                              <w:rPr>
-                                <w:rFonts w:ascii="Arial" w:hAnsi="Arial" w:cs="Arial"/>
-                                <w:spacing w:val="40"/>
-                                <w:sz w:val="21"/>
-                                <w:szCs w:val="21"/>
-                              </w:rPr>
-                              <w:t>rì website trên nền tản Magento và website trên nền tản Opencart.</w:t>
+                              <w:t>Vận hành và bảo trì website trên nền tản Magento và website trên nền tản Opencart.</w:t>
                             </w:r>
                           </w:p>
                           <w:p>
@@ -3403,29 +3452,7 @@
                                 <w:sz w:val="21"/>
                                 <w:szCs w:val="21"/>
                               </w:rPr>
-                              <w:t>T</w:t>
-                            </w:r>
-                            <w:r>
-                              <w:rPr>
-                                <w:rFonts w:ascii="Arial" w:hAnsi="Arial" w:cs="Arial"/>
-                                <w:b/>
-                                <w:color w:val="808080" w:themeColor="background1" w:themeShade="80"/>
-                                <w:spacing w:val="40"/>
-                                <w:sz w:val="21"/>
-                                <w:szCs w:val="21"/>
-                              </w:rPr>
-                              <w:t xml:space="preserve">ẠI </w:t>
-                            </w:r>
-                            <w:r>
-                              <w:rPr>
-                                <w:rFonts w:ascii="Arial" w:hAnsi="Arial" w:cs="Arial"/>
-                                <w:b/>
-                                <w:color w:val="808080" w:themeColor="background1" w:themeShade="80"/>
-                                <w:spacing w:val="40"/>
-                                <w:sz w:val="21"/>
-                                <w:szCs w:val="21"/>
-                              </w:rPr>
-                              <w:t>CÔNG TY TNHH DV-CN TOP</w:t>
+                              <w:t>TẠI CÔNG TY TNHH DV-CN TOP</w:t>
                             </w:r>
                           </w:p>
                           <w:p>
@@ -3535,18 +3562,7 @@
                           <w:sz w:val="21"/>
                           <w:szCs w:val="21"/>
                         </w:rPr>
-                        <w:t>Vận hành và bảo t</w:t>
-                      </w:r>
-                      <w:bookmarkStart w:id="1" w:name="_GoBack"/>
-                      <w:bookmarkEnd w:id="1"/>
-                      <w:r>
-                        <w:rPr>
-                          <w:rFonts w:ascii="Arial" w:hAnsi="Arial" w:cs="Arial"/>
-                          <w:spacing w:val="40"/>
-                          <w:sz w:val="21"/>
-                          <w:szCs w:val="21"/>
-                        </w:rPr>
-                        <w:t>rì website trên nền tản Magento và website trên nền tản Opencart.</w:t>
+                        <w:t>Vận hành và bảo trì website trên nền tản Magento và website trên nền tản Opencart.</w:t>
                       </w:r>
                     </w:p>
                     <w:p>
@@ -3583,29 +3599,7 @@
                           <w:sz w:val="21"/>
                           <w:szCs w:val="21"/>
                         </w:rPr>
-                        <w:t>T</w:t>
-                      </w:r>
-                      <w:r>
-                        <w:rPr>
-                          <w:rFonts w:ascii="Arial" w:hAnsi="Arial" w:cs="Arial"/>
-                          <w:b/>
-                          <w:color w:val="808080" w:themeColor="background1" w:themeShade="80"/>
-                          <w:spacing w:val="40"/>
-                          <w:sz w:val="21"/>
-                          <w:szCs w:val="21"/>
-                        </w:rPr>
-                        <w:t xml:space="preserve">ẠI </w:t>
-                      </w:r>
-                      <w:r>
-                        <w:rPr>
-                          <w:rFonts w:ascii="Arial" w:hAnsi="Arial" w:cs="Arial"/>
-                          <w:b/>
-                          <w:color w:val="808080" w:themeColor="background1" w:themeShade="80"/>
-                          <w:spacing w:val="40"/>
-                          <w:sz w:val="21"/>
-                          <w:szCs w:val="21"/>
-                        </w:rPr>
-                        <w:t>CÔNG TY TNHH DV-CN TOP</w:t>
+                        <w:t>TẠI CÔNG TY TNHH DV-CN TOP</w:t>
                       </w:r>
                     </w:p>
                     <w:p>
@@ -3668,7 +3662,7 @@
                         <a:effectLst/>
                         <a:extLst>
                           <a:ext uri="{C572A759-6A51-4108-AA02-DFA0A04FC94B}">
-                            <ma14:wrappingTextBoxFlag xmlns:ma14="http://schemas.microsoft.com/office/mac/drawingml/2011/main" xmlns:w="http://schemas.openxmlformats.org/wordprocessingml/2006/main" xmlns:w10="urn:schemas-microsoft-com:office:word" xmlns:v="urn:schemas-microsoft-com:vml" xmlns:o="urn:schemas-microsoft-com:office:office" xmlns:mv="urn:schemas-microsoft-com:mac:vml" xmlns:mo="http://schemas.microsoft.com/office/mac/office/2008/main" xmlns=""/>
+                            <ma14:wrappingTextBoxFlag xmlns="" xmlns:mo="http://schemas.microsoft.com/office/mac/office/2008/main" xmlns:mv="urn:schemas-microsoft-com:mac:vml" xmlns:o="urn:schemas-microsoft-com:office:office" xmlns:v="urn:schemas-microsoft-com:vml" xmlns:w10="urn:schemas-microsoft-com:office:word" xmlns:w="http://schemas.openxmlformats.org/wordprocessingml/2006/main" xmlns:ma14="http://schemas.microsoft.com/office/mac/drawingml/2011/main"/>
                           </a:ext>
                         </a:extLst>
                       </wps:spPr>
@@ -3772,6 +3766,8 @@
       <w:r>
         <w:rPr>
           <w:rFonts w:ascii="Arial" w:hAnsi="Arial" w:cs="Arial"/>
+          <w:noProof/>
+          <w:lang w:val="en-US" w:eastAsia="en-US"/>
         </w:rPr>
         <mc:AlternateContent>
           <mc:Choice Requires="wps">
@@ -3832,7 +3828,7 @@
           </mc:Choice>
           <mc:Fallback>
             <w:pict>
-              <v:line w14:anchorId="55922358" id="Suora yhdysviiva 62" o:spid="_x0000_s1026" style="position:absolute;z-index:251219968;visibility:visible;mso-wrap-style:square;mso-width-percent:0;mso-height-percent:0;mso-wrap-distance-left:9pt;mso-wrap-distance-top:0;mso-wrap-distance-right:9pt;mso-wrap-distance-bottom:0;mso-position-horizontal:absolute;mso-position-horizontal-relative:text;mso-position-vertical:absolute;mso-position-vertical-relative:text;mso-width-percent:0;mso-height-percent:0;mso-width-relative:margin;mso-height-relative:margin" from="19.2pt,79.45pt" to="343.2pt,79.45pt" o:gfxdata="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" strokecolor="black [3040]" strokeweight="1pt"/>
+              <v:line w14:anchorId="5755FAB4" id="Suora yhdysviiva 62" o:spid="_x0000_s1026" style="position:absolute;z-index:251219968;visibility:visible;mso-wrap-style:square;mso-width-percent:0;mso-height-percent:0;mso-wrap-distance-left:9pt;mso-wrap-distance-top:0;mso-wrap-distance-right:9pt;mso-wrap-distance-bottom:0;mso-position-horizontal:absolute;mso-position-horizontal-relative:text;mso-position-vertical:absolute;mso-position-vertical-relative:text;mso-width-percent:0;mso-height-percent:0;mso-width-relative:margin;mso-height-relative:margin" from="19.2pt,79.45pt" to="343.2pt,79.45pt" o:gfxdata="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" strokecolor="black [3040]" strokeweight="1pt"/>
             </w:pict>
           </mc:Fallback>
         </mc:AlternateContent>
@@ -3840,6 +3836,8 @@
       <w:r>
         <w:rPr>
           <w:rFonts w:ascii="Arial" w:hAnsi="Arial" w:cs="Arial"/>
+          <w:noProof/>
+          <w:lang w:val="en-US" w:eastAsia="en-US"/>
         </w:rPr>
         <mc:AlternateContent>
           <mc:Choice Requires="wps">
@@ -3876,7 +3874,7 @@
                         <a:effectLst/>
                         <a:extLst>
                           <a:ext uri="{C572A759-6A51-4108-AA02-DFA0A04FC94B}">
-                            <ma14:wrappingTextBoxFlag xmlns:ma14="http://schemas.microsoft.com/office/mac/drawingml/2011/main" xmlns:w="http://schemas.openxmlformats.org/wordprocessingml/2006/main" xmlns:w10="urn:schemas-microsoft-com:office:word" xmlns:v="urn:schemas-microsoft-com:vml" xmlns:o="urn:schemas-microsoft-com:office:office" xmlns:mv="urn:schemas-microsoft-com:mac:vml" xmlns:mo="http://schemas.microsoft.com/office/mac/office/2008/main" xmlns=""/>
+                            <ma14:wrappingTextBoxFlag xmlns="" xmlns:mo="http://schemas.microsoft.com/office/mac/office/2008/main" xmlns:mv="urn:schemas-microsoft-com:mac:vml" xmlns:o="urn:schemas-microsoft-com:office:office" xmlns:v="urn:schemas-microsoft-com:vml" xmlns:w10="urn:schemas-microsoft-com:office:word" xmlns:w="http://schemas.openxmlformats.org/wordprocessingml/2006/main" xmlns:ma14="http://schemas.microsoft.com/office/mac/drawingml/2011/main"/>
                           </a:ext>
                         </a:extLst>
                       </wps:spPr>
@@ -4022,7 +4020,7 @@
                         <a:effectLst/>
                         <a:extLst>
                           <a:ext uri="{C572A759-6A51-4108-AA02-DFA0A04FC94B}">
-                            <ma14:wrappingTextBoxFlag xmlns:ma14="http://schemas.microsoft.com/office/mac/drawingml/2011/main" xmlns:w="http://schemas.openxmlformats.org/wordprocessingml/2006/main" xmlns:w10="urn:schemas-microsoft-com:office:word" xmlns:v="urn:schemas-microsoft-com:vml" xmlns:o="urn:schemas-microsoft-com:office:office" xmlns:mv="urn:schemas-microsoft-com:mac:vml" xmlns:mo="http://schemas.microsoft.com/office/mac/office/2008/main" xmlns=""/>
+                            <ma14:wrappingTextBoxFlag xmlns="" xmlns:mo="http://schemas.microsoft.com/office/mac/office/2008/main" xmlns:mv="urn:schemas-microsoft-com:mac:vml" xmlns:o="urn:schemas-microsoft-com:office:office" xmlns:v="urn:schemas-microsoft-com:vml" xmlns:w10="urn:schemas-microsoft-com:office:word" xmlns:w="http://schemas.openxmlformats.org/wordprocessingml/2006/main" xmlns:ma14="http://schemas.microsoft.com/office/mac/drawingml/2011/main"/>
                           </a:ext>
                         </a:extLst>
                       </wps:spPr>
@@ -4206,7 +4204,7 @@
           </mc:Choice>
           <mc:Fallback>
             <w:pict>
-              <v:line w14:anchorId="25402BDA" id="Suora yhdysviiva 62" o:spid="_x0000_s1026" style="position:absolute;z-index:249962496;visibility:visible;mso-wrap-style:square;mso-width-percent:0;mso-height-percent:0;mso-wrap-distance-left:9pt;mso-wrap-distance-top:0;mso-wrap-distance-right:9pt;mso-wrap-distance-bottom:0;mso-position-horizontal:absolute;mso-position-horizontal-relative:text;mso-position-vertical:absolute;mso-position-vertical-relative:text;mso-width-percent:0;mso-height-percent:0;mso-width-relative:margin;mso-height-relative:margin" from="19.7pt,-21.75pt" to="343.7pt,-21.75pt" o:gfxdata="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" strokecolor="black [3040]" strokeweight="1pt"/>
+              <v:line w14:anchorId="6FD5290E" id="Suora yhdysviiva 62" o:spid="_x0000_s1026" style="position:absolute;z-index:249962496;visibility:visible;mso-wrap-style:square;mso-width-percent:0;mso-height-percent:0;mso-wrap-distance-left:9pt;mso-wrap-distance-top:0;mso-wrap-distance-right:9pt;mso-wrap-distance-bottom:0;mso-position-horizontal:absolute;mso-position-horizontal-relative:text;mso-position-vertical:absolute;mso-position-vertical-relative:text;mso-width-percent:0;mso-height-percent:0;mso-width-relative:margin;mso-height-relative:margin" from="19.7pt,-21.75pt" to="343.7pt,-21.75pt" o:gfxdata="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" strokecolor="black [3040]" strokeweight="1pt"/>
             </w:pict>
           </mc:Fallback>
         </mc:AlternateContent>
@@ -4252,7 +4250,7 @@
                         <a:effectLst/>
                         <a:extLst>
                           <a:ext uri="{C572A759-6A51-4108-AA02-DFA0A04FC94B}">
-                            <ma14:wrappingTextBoxFlag xmlns:ma14="http://schemas.microsoft.com/office/mac/drawingml/2011/main" xmlns:w="http://schemas.openxmlformats.org/wordprocessingml/2006/main" xmlns:w10="urn:schemas-microsoft-com:office:word" xmlns:v="urn:schemas-microsoft-com:vml" xmlns:o="urn:schemas-microsoft-com:office:office" xmlns:mv="urn:schemas-microsoft-com:mac:vml" xmlns:mo="http://schemas.microsoft.com/office/mac/office/2008/main" xmlns=""/>
+                            <ma14:wrappingTextBoxFlag xmlns="" xmlns:mo="http://schemas.microsoft.com/office/mac/office/2008/main" xmlns:mv="urn:schemas-microsoft-com:mac:vml" xmlns:o="urn:schemas-microsoft-com:office:office" xmlns:v="urn:schemas-microsoft-com:vml" xmlns:w10="urn:schemas-microsoft-com:office:word" xmlns:w="http://schemas.openxmlformats.org/wordprocessingml/2006/main" xmlns:ma14="http://schemas.microsoft.com/office/mac/drawingml/2011/main"/>
                           </a:ext>
                         </a:extLst>
                       </wps:spPr>
@@ -4366,7 +4364,7 @@
         <mc:AlternateContent>
           <mc:Choice Requires="wps">
             <w:drawing>
-              <wp:anchor distT="0" distB="0" distL="114300" distR="114300" simplePos="0" relativeHeight="249224192" behindDoc="0" locked="0" layoutInCell="1" allowOverlap="1" wp14:anchorId="17B588F1" wp14:editId="6DD9FB06">
+              <wp:anchor distT="0" distB="0" distL="114300" distR="114300" simplePos="0" relativeHeight="249224192" behindDoc="0" locked="0" layoutInCell="1" allowOverlap="1" wp14:anchorId="17B588F1" wp14:editId="733C5535">
                 <wp:simplePos x="0" y="0"/>
                 <wp:positionH relativeFrom="column">
                   <wp:posOffset>-2064385</wp:posOffset>
@@ -4423,97 +4421,7 @@
           </mc:Choice>
           <mc:Fallback>
             <w:pict>
-              <v:line w14:anchorId="7617D480" id="Suora yhdysviiva 93" o:spid="_x0000_s1026" style="position:absolute;z-index:249224192;visibility:visible;mso-wrap-style:square;mso-width-percent:0;mso-wrap-distance-left:9pt;mso-wrap-distance-top:0;mso-wrap-distance-right:9pt;mso-wrap-distance-bottom:0;mso-position-horizontal:absolute;mso-position-horizontal-relative:text;mso-position-vertical:absolute;mso-position-vertical-relative:text;mso-width-percent:0;mso-width-relative:margin" from="-162.55pt,631.5pt" to="-72.55pt,631.5pt" o:gfxdata="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" strokecolor="white [3212]" strokeweight="1pt"/>
-            </w:pict>
-          </mc:Fallback>
-        </mc:AlternateContent>
-      </w:r>
-      <w:r>
-        <w:rPr>
-          <w:rFonts w:ascii="Arial" w:hAnsi="Arial" w:cs="Arial"/>
-          <w:noProof/>
-          <w:lang w:val="en-US" w:eastAsia="en-US"/>
-        </w:rPr>
-        <mc:AlternateContent>
-          <mc:Choice Requires="wps">
-            <w:drawing>
-              <wp:anchor distT="0" distB="0" distL="114300" distR="114300" simplePos="0" relativeHeight="254751744" behindDoc="0" locked="0" layoutInCell="1" allowOverlap="1" wp14:anchorId="49D6F16E" wp14:editId="5E800CB0">
-                <wp:simplePos x="0" y="0"/>
-                <wp:positionH relativeFrom="column">
-                  <wp:posOffset>-238760</wp:posOffset>
-                </wp:positionH>
-                <wp:positionV relativeFrom="paragraph">
-                  <wp:posOffset>7629525</wp:posOffset>
-                </wp:positionV>
-                <wp:extent cx="1114425" cy="114300"/>
-                <wp:effectExtent l="0" t="0" r="9525" b="0"/>
-                <wp:wrapThrough wrapText="bothSides">
-                  <wp:wrapPolygon edited="0">
-                    <wp:start x="0" y="0"/>
-                    <wp:lineTo x="0" y="18000"/>
-                    <wp:lineTo x="21415" y="18000"/>
-                    <wp:lineTo x="21415" y="0"/>
-                    <wp:lineTo x="0" y="0"/>
-                  </wp:wrapPolygon>
-                </wp:wrapThrough>
-                <wp:docPr id="52" name="Suorakulmio 13"/>
-                <wp:cNvGraphicFramePr/>
-                <a:graphic xmlns:a="http://schemas.openxmlformats.org/drawingml/2006/main">
-                  <a:graphicData uri="http://schemas.microsoft.com/office/word/2010/wordprocessingShape">
-                    <wps:wsp>
-                      <wps:cNvSpPr/>
-                      <wps:spPr>
-                        <a:xfrm>
-                          <a:off x="0" y="0"/>
-                          <a:ext cx="1114425" cy="114300"/>
-                        </a:xfrm>
-                        <a:prstGeom prst="rect">
-                          <a:avLst/>
-                        </a:prstGeom>
-                        <a:solidFill>
-                          <a:schemeClr val="bg1"/>
-                        </a:solidFill>
-                        <a:ln w="12700" cmpd="sng">
-                          <a:noFill/>
-                        </a:ln>
-                      </wps:spPr>
-                      <wps:style>
-                        <a:lnRef idx="2">
-                          <a:schemeClr val="dk1"/>
-                        </a:lnRef>
-                        <a:fillRef idx="1">
-                          <a:schemeClr val="lt1"/>
-                        </a:fillRef>
-                        <a:effectRef idx="0">
-                          <a:schemeClr val="dk1"/>
-                        </a:effectRef>
-                        <a:fontRef idx="minor">
-                          <a:schemeClr val="dk1"/>
-                        </a:fontRef>
-                      </wps:style>
-                      <wps:bodyPr rot="0" spcFirstLastPara="0" vertOverflow="overflow" horzOverflow="overflow" vert="horz" wrap="square" lIns="91440" tIns="45720" rIns="91440" bIns="45720" numCol="1" spcCol="0" rtlCol="0" fromWordArt="0" anchor="ctr" anchorCtr="0" forceAA="0" compatLnSpc="1">
-                        <a:prstTxWarp prst="textNoShape">
-                          <a:avLst/>
-                        </a:prstTxWarp>
-                        <a:noAutofit/>
-                      </wps:bodyPr>
-                    </wps:wsp>
-                  </a:graphicData>
-                </a:graphic>
-                <wp14:sizeRelH relativeFrom="margin">
-                  <wp14:pctWidth>0</wp14:pctWidth>
-                </wp14:sizeRelH>
-                <wp14:sizeRelV relativeFrom="margin">
-                  <wp14:pctHeight>0</wp14:pctHeight>
-                </wp14:sizeRelV>
-              </wp:anchor>
-            </w:drawing>
-          </mc:Choice>
-          <mc:Fallback>
-            <w:pict>
-              <v:rect w14:anchorId="08252319" id="Suorakulmio 13" o:spid="_x0000_s1026" style="position:absolute;margin-left:-18.8pt;margin-top:600.75pt;width:87.75pt;height:9pt;z-index:254751744;visibility:visible;mso-wrap-style:square;mso-width-percent:0;mso-height-percent:0;mso-wrap-distance-left:9pt;mso-wrap-distance-top:0;mso-wrap-distance-right:9pt;mso-wrap-distance-bottom:0;mso-position-horizontal:absolute;mso-position-horizontal-relative:text;mso-position-vertical:absolute;mso-position-vertical-relative:text;mso-width-percent:0;mso-height-percent:0;mso-width-relative:margin;mso-height-relative:margin;v-text-anchor:middle" o:gfxdata="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" fillcolor="white [3212]" stroked="f" strokeweight="1pt">
-                <w10:wrap type="through"/>
-              </v:rect>
+              <v:line w14:anchorId="09638DDE" id="Suora yhdysviiva 93" o:spid="_x0000_s1026" style="position:absolute;z-index:249224192;visibility:visible;mso-wrap-style:square;mso-width-percent:0;mso-wrap-distance-left:9pt;mso-wrap-distance-top:0;mso-wrap-distance-right:9pt;mso-wrap-distance-bottom:0;mso-position-horizontal:absolute;mso-position-horizontal-relative:text;mso-position-vertical:absolute;mso-position-vertical-relative:text;mso-width-percent:0;mso-width-relative:margin" from="-162.55pt,631.5pt" to="-72.55pt,631.5pt" o:gfxdata="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" strokecolor="white [3212]" strokeweight="1pt"/>
             </w:pict>
           </mc:Fallback>
         </mc:AlternateContent>
@@ -4601,7 +4509,7 @@
           </mc:Choice>
           <mc:Fallback>
             <w:pict>
-              <v:rect w14:anchorId="21CBE93D" id="Suorakulmio 13" o:spid="_x0000_s1026" style="position:absolute;margin-left:-18.8pt;margin-top:560.25pt;width:107.25pt;height:9.75pt;z-index:251065344;visibility:visible;mso-wrap-style:square;mso-width-percent:0;mso-height-percent:0;mso-wrap-distance-left:9pt;mso-wrap-distance-top:0;mso-wrap-distance-right:9pt;mso-wrap-distance-bottom:0;mso-position-horizontal:absolute;mso-position-horizontal-relative:text;mso-position-vertical:absolute;mso-position-vertical-relative:text;mso-width-percent:0;mso-height-percent:0;mso-width-relative:margin;mso-height-relative:margin;v-text-anchor:middle" o:gfxdata="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" fillcolor="white [3212]" stroked="f" strokeweight="1pt">
+              <v:rect w14:anchorId="630AC42B" id="Suorakulmio 13" o:spid="_x0000_s1026" style="position:absolute;margin-left:-18.8pt;margin-top:560.25pt;width:107.25pt;height:9.75pt;z-index:251065344;visibility:visible;mso-wrap-style:square;mso-width-percent:0;mso-height-percent:0;mso-wrap-distance-left:9pt;mso-wrap-distance-top:0;mso-wrap-distance-right:9pt;mso-wrap-distance-bottom:0;mso-position-horizontal:absolute;mso-position-horizontal-relative:text;mso-position-vertical:absolute;mso-position-vertical-relative:text;mso-width-percent:0;mso-height-percent:0;mso-width-relative:margin;mso-height-relative:margin;v-text-anchor:middle" o:gfxdata="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" fillcolor="white [3212]" stroked="f" strokeweight="1pt">
                 <w10:wrap type="through"/>
               </v:rect>
             </w:pict>
@@ -4691,7 +4599,7 @@
           </mc:Choice>
           <mc:Fallback>
             <w:pict>
-              <v:rect w14:anchorId="2FBBDB86" id="Suorakulmio 13" o:spid="_x0000_s1026" style="position:absolute;margin-left:-18.1pt;margin-top:389.25pt;width:87.75pt;height:9pt;z-index:248870912;visibility:visible;mso-wrap-style:square;mso-width-percent:0;mso-height-percent:0;mso-wrap-distance-left:9pt;mso-wrap-distance-top:0;mso-wrap-distance-right:9pt;mso-wrap-distance-bottom:0;mso-position-horizontal:absolute;mso-position-horizontal-relative:text;mso-position-vertical:absolute;mso-position-vertical-relative:text;mso-width-percent:0;mso-height-percent:0;mso-width-relative:margin;mso-height-relative:margin;v-text-anchor:middle" o:gfxdata="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" fillcolor="white [3212]" stroked="f" strokeweight="1pt">
+              <v:rect w14:anchorId="45932B7E" id="Suorakulmio 13" o:spid="_x0000_s1026" style="position:absolute;margin-left:-18.1pt;margin-top:389.25pt;width:87.75pt;height:9pt;z-index:248870912;visibility:visible;mso-wrap-style:square;mso-width-percent:0;mso-height-percent:0;mso-wrap-distance-left:9pt;mso-wrap-distance-top:0;mso-wrap-distance-right:9pt;mso-wrap-distance-bottom:0;mso-position-horizontal:absolute;mso-position-horizontal-relative:text;mso-position-vertical:absolute;mso-position-vertical-relative:text;mso-width-percent:0;mso-height-percent:0;mso-width-relative:margin;mso-height-relative:margin;v-text-anchor:middle" o:gfxdata="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" fillcolor="white [3212]" stroked="f" strokeweight="1pt">
                 <w10:wrap type="through"/>
               </v:rect>
             </w:pict>
@@ -4701,6 +4609,8 @@
       <w:r>
         <w:rPr>
           <w:rFonts w:ascii="Arial" w:hAnsi="Arial" w:cs="Arial"/>
+          <w:noProof/>
+          <w:lang w:val="en-US" w:eastAsia="en-US"/>
         </w:rPr>
         <mc:AlternateContent>
           <mc:Choice Requires="wps">
@@ -4737,7 +4647,7 @@
                         <a:effectLst/>
                         <a:extLst>
                           <a:ext uri="{C572A759-6A51-4108-AA02-DFA0A04FC94B}">
-                            <ma14:wrappingTextBoxFlag xmlns:ma14="http://schemas.microsoft.com/office/mac/drawingml/2011/main" xmlns:w="http://schemas.openxmlformats.org/wordprocessingml/2006/main" xmlns:w10="urn:schemas-microsoft-com:office:word" xmlns:v="urn:schemas-microsoft-com:vml" xmlns:o="urn:schemas-microsoft-com:office:office" xmlns:mv="urn:schemas-microsoft-com:mac:vml" xmlns:mo="http://schemas.microsoft.com/office/mac/office/2008/main" xmlns=""/>
+                            <ma14:wrappingTextBoxFlag xmlns="" xmlns:mo="http://schemas.microsoft.com/office/mac/office/2008/main" xmlns:mv="urn:schemas-microsoft-com:mac:vml" xmlns:o="urn:schemas-microsoft-com:office:office" xmlns:v="urn:schemas-microsoft-com:vml" xmlns:w10="urn:schemas-microsoft-com:office:word" xmlns:w="http://schemas.openxmlformats.org/wordprocessingml/2006/main" xmlns:ma14="http://schemas.microsoft.com/office/mac/drawingml/2011/main"/>
                           </a:ext>
                         </a:extLst>
                       </wps:spPr>
@@ -4845,6 +4755,8 @@
       <w:r>
         <w:rPr>
           <w:rFonts w:ascii="Arial" w:hAnsi="Arial" w:cs="Arial"/>
+          <w:noProof/>
+          <w:lang w:val="en-US" w:eastAsia="en-US"/>
         </w:rPr>
         <mc:AlternateContent>
           <mc:Choice Requires="wps">
@@ -4923,7 +4835,7 @@
           </mc:Choice>
           <mc:Fallback>
             <w:pict>
-              <v:rect w14:anchorId="5DF8F60E" id="Suorakulmio 12" o:spid="_x0000_s1026" style="position:absolute;margin-left:-19.55pt;margin-top:599.95pt;width:135pt;height:9pt;z-index:254720000;visibility:visible;mso-wrap-style:square;mso-width-percent:0;mso-height-percent:0;mso-wrap-distance-left:9pt;mso-wrap-distance-top:0;mso-wrap-distance-right:9pt;mso-wrap-distance-bottom:0;mso-position-horizontal:absolute;mso-position-horizontal-relative:text;mso-position-vertical:absolute;mso-position-vertical-relative:text;mso-width-percent:0;mso-height-percent:0;mso-width-relative:margin;mso-height-relative:margin;v-text-anchor:middle" o:gfxdata="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" filled="f" strokecolor="white [3212]" strokeweight="1pt">
+              <v:rect w14:anchorId="197EC99E" id="Suorakulmio 12" o:spid="_x0000_s1026" style="position:absolute;margin-left:-19.55pt;margin-top:599.95pt;width:135pt;height:9pt;z-index:254720000;visibility:visible;mso-wrap-style:square;mso-width-percent:0;mso-height-percent:0;mso-wrap-distance-left:9pt;mso-wrap-distance-top:0;mso-wrap-distance-right:9pt;mso-wrap-distance-bottom:0;mso-position-horizontal:absolute;mso-position-horizontal-relative:text;mso-position-vertical:absolute;mso-position-vertical-relative:text;mso-width-percent:0;mso-height-percent:0;mso-width-relative:margin;mso-height-relative:margin;v-text-anchor:middle" o:gfxdata="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" filled="f" strokecolor="white [3212]" strokeweight="1pt">
                 <w10:wrap type="through"/>
               </v:rect>
             </w:pict>
@@ -4933,6 +4845,8 @@
       <w:r>
         <w:rPr>
           <w:rFonts w:ascii="Arial" w:hAnsi="Arial" w:cs="Arial"/>
+          <w:noProof/>
+          <w:lang w:val="en-US" w:eastAsia="en-US"/>
         </w:rPr>
         <mc:AlternateContent>
           <mc:Choice Requires="wps">
@@ -5011,7 +4925,7 @@
           </mc:Choice>
           <mc:Fallback>
             <w:pict>
-              <v:rect w14:anchorId="2304F5E1" id="Suorakulmio 12" o:spid="_x0000_s1026" style="position:absolute;margin-left:-19.3pt;margin-top:560.2pt;width:135pt;height:9pt;z-index:251006976;visibility:visible;mso-wrap-style:square;mso-width-percent:0;mso-height-percent:0;mso-wrap-distance-left:9pt;mso-wrap-distance-top:0;mso-wrap-distance-right:9pt;mso-wrap-distance-bottom:0;mso-position-horizontal:absolute;mso-position-horizontal-relative:text;mso-position-vertical:absolute;mso-position-vertical-relative:text;mso-width-percent:0;mso-height-percent:0;mso-width-relative:margin;mso-height-relative:margin;v-text-anchor:middle" o:gfxdata="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" filled="f" strokecolor="white [3212]" strokeweight="1pt">
+              <v:rect w14:anchorId="408DC8A4" id="Suorakulmio 12" o:spid="_x0000_s1026" style="position:absolute;margin-left:-19.3pt;margin-top:560.2pt;width:135pt;height:9pt;z-index:251006976;visibility:visible;mso-wrap-style:square;mso-width-percent:0;mso-height-percent:0;mso-wrap-distance-left:9pt;mso-wrap-distance-top:0;mso-wrap-distance-right:9pt;mso-wrap-distance-bottom:0;mso-position-horizontal:absolute;mso-position-horizontal-relative:text;mso-position-vertical:absolute;mso-position-vertical-relative:text;mso-width-percent:0;mso-height-percent:0;mso-width-relative:margin;mso-height-relative:margin;v-text-anchor:middle" o:gfxdata="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" filled="f" strokecolor="white [3212]" strokeweight="1pt">
                 <w10:wrap type="through"/>
               </v:rect>
             </w:pict>
@@ -5021,6 +4935,8 @@
       <w:r>
         <w:rPr>
           <w:rFonts w:ascii="Arial" w:hAnsi="Arial" w:cs="Arial"/>
+          <w:noProof/>
+          <w:lang w:val="en-US" w:eastAsia="en-US"/>
         </w:rPr>
         <mc:AlternateContent>
           <mc:Choice Requires="wps">
@@ -5057,7 +4973,7 @@
                         <a:effectLst/>
                         <a:extLst>
                           <a:ext uri="{C572A759-6A51-4108-AA02-DFA0A04FC94B}">
-                            <ma14:wrappingTextBoxFlag xmlns:ma14="http://schemas.microsoft.com/office/mac/drawingml/2011/main" xmlns:w="http://schemas.openxmlformats.org/wordprocessingml/2006/main" xmlns:w10="urn:schemas-microsoft-com:office:word" xmlns:v="urn:schemas-microsoft-com:vml" xmlns:o="urn:schemas-microsoft-com:office:office" xmlns:mv="urn:schemas-microsoft-com:mac:vml" xmlns:mo="http://schemas.microsoft.com/office/mac/office/2008/main" xmlns=""/>
+                            <ma14:wrappingTextBoxFlag xmlns="" xmlns:mo="http://schemas.microsoft.com/office/mac/office/2008/main" xmlns:mv="urn:schemas-microsoft-com:mac:vml" xmlns:o="urn:schemas-microsoft-com:office:office" xmlns:v="urn:schemas-microsoft-com:vml" xmlns:w10="urn:schemas-microsoft-com:office:word" xmlns:w="http://schemas.openxmlformats.org/wordprocessingml/2006/main" xmlns:ma14="http://schemas.microsoft.com/office/mac/drawingml/2011/main"/>
                           </a:ext>
                         </a:extLst>
                       </wps:spPr>
@@ -5165,6 +5081,8 @@
       <w:r>
         <w:rPr>
           <w:rFonts w:ascii="Arial" w:hAnsi="Arial" w:cs="Arial"/>
+          <w:noProof/>
+          <w:lang w:val="en-US" w:eastAsia="en-US"/>
         </w:rPr>
         <mc:AlternateContent>
           <mc:Choice Requires="wps">
@@ -5243,7 +5161,7 @@
           </mc:Choice>
           <mc:Fallback>
             <w:pict>
-              <v:rect w14:anchorId="4CBF456B" id="Suorakulmio 12" o:spid="_x0000_s1026" style="position:absolute;margin-left:-18.55pt;margin-top:520.45pt;width:135pt;height:9pt;z-index:250833920;visibility:visible;mso-wrap-style:square;mso-width-percent:0;mso-height-percent:0;mso-wrap-distance-left:9pt;mso-wrap-distance-top:0;mso-wrap-distance-right:9pt;mso-wrap-distance-bottom:0;mso-position-horizontal:absolute;mso-position-horizontal-relative:text;mso-position-vertical:absolute;mso-position-vertical-relative:text;mso-width-percent:0;mso-height-percent:0;mso-width-relative:margin;mso-height-relative:margin;v-text-anchor:middle" o:gfxdata="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" filled="f" strokecolor="white [3212]" strokeweight="1pt">
+              <v:rect w14:anchorId="4420D218" id="Suorakulmio 12" o:spid="_x0000_s1026" style="position:absolute;margin-left:-18.55pt;margin-top:520.45pt;width:135pt;height:9pt;z-index:250833920;visibility:visible;mso-wrap-style:square;mso-width-percent:0;mso-height-percent:0;mso-wrap-distance-left:9pt;mso-wrap-distance-top:0;mso-wrap-distance-right:9pt;mso-wrap-distance-bottom:0;mso-position-horizontal:absolute;mso-position-horizontal-relative:text;mso-position-vertical:absolute;mso-position-vertical-relative:text;mso-width-percent:0;mso-height-percent:0;mso-width-relative:margin;mso-height-relative:margin;v-text-anchor:middle" o:gfxdata="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" filled="f" strokecolor="white [3212]" strokeweight="1pt">
                 <w10:wrap type="through"/>
               </v:rect>
             </w:pict>
@@ -5333,7 +5251,7 @@
           </mc:Choice>
           <mc:Fallback>
             <w:pict>
-              <v:rect w14:anchorId="54724726" id="Suorakulmio 13" o:spid="_x0000_s1026" style="position:absolute;margin-left:-18.8pt;margin-top:519.75pt;width:107.25pt;height:9.75pt;z-index:250891264;visibility:visible;mso-wrap-style:square;mso-width-percent:0;mso-height-percent:0;mso-wrap-distance-left:9pt;mso-wrap-distance-top:0;mso-wrap-distance-right:9pt;mso-wrap-distance-bottom:0;mso-position-horizontal:absolute;mso-position-horizontal-relative:text;mso-position-vertical:absolute;mso-position-vertical-relative:text;mso-width-percent:0;mso-height-percent:0;mso-width-relative:margin;mso-height-relative:margin;v-text-anchor:middle" o:gfxdata="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" fillcolor="white [3212]" stroked="f" strokeweight="1pt">
+              <v:rect w14:anchorId="5FFDF11A" id="Suorakulmio 13" o:spid="_x0000_s1026" style="position:absolute;margin-left:-18.8pt;margin-top:519.75pt;width:107.25pt;height:9.75pt;z-index:250891264;visibility:visible;mso-wrap-style:square;mso-width-percent:0;mso-height-percent:0;mso-wrap-distance-left:9pt;mso-wrap-distance-top:0;mso-wrap-distance-right:9pt;mso-wrap-distance-bottom:0;mso-position-horizontal:absolute;mso-position-horizontal-relative:text;mso-position-vertical:absolute;mso-position-vertical-relative:text;mso-width-percent:0;mso-height-percent:0;mso-width-relative:margin;mso-height-relative:margin;v-text-anchor:middle" o:gfxdata="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" fillcolor="white [3212]" stroked="f" strokeweight="1pt">
                 <w10:wrap type="through"/>
               </v:rect>
             </w:pict>
@@ -5343,6 +5261,8 @@
       <w:r>
         <w:rPr>
           <w:rFonts w:ascii="Arial" w:hAnsi="Arial" w:cs="Arial"/>
+          <w:noProof/>
+          <w:lang w:val="en-US" w:eastAsia="en-US"/>
         </w:rPr>
         <mc:AlternateContent>
           <mc:Choice Requires="wps">
@@ -5379,7 +5299,7 @@
                         <a:effectLst/>
                         <a:extLst>
                           <a:ext uri="{C572A759-6A51-4108-AA02-DFA0A04FC94B}">
-                            <ma14:wrappingTextBoxFlag xmlns:ma14="http://schemas.microsoft.com/office/mac/drawingml/2011/main" xmlns:w="http://schemas.openxmlformats.org/wordprocessingml/2006/main" xmlns:w10="urn:schemas-microsoft-com:office:word" xmlns:v="urn:schemas-microsoft-com:vml" xmlns:o="urn:schemas-microsoft-com:office:office" xmlns:mv="urn:schemas-microsoft-com:mac:vml" xmlns:mo="http://schemas.microsoft.com/office/mac/office/2008/main" xmlns=""/>
+                            <ma14:wrappingTextBoxFlag xmlns="" xmlns:mo="http://schemas.microsoft.com/office/mac/office/2008/main" xmlns:mv="urn:schemas-microsoft-com:mac:vml" xmlns:o="urn:schemas-microsoft-com:office:office" xmlns:v="urn:schemas-microsoft-com:vml" xmlns:w10="urn:schemas-microsoft-com:office:word" xmlns:w="http://schemas.openxmlformats.org/wordprocessingml/2006/main" xmlns:ma14="http://schemas.microsoft.com/office/mac/drawingml/2011/main"/>
                           </a:ext>
                         </a:extLst>
                       </wps:spPr>
@@ -5487,6 +5407,8 @@
       <w:r>
         <w:rPr>
           <w:rFonts w:ascii="Arial" w:hAnsi="Arial" w:cs="Arial"/>
+          <w:noProof/>
+          <w:lang w:val="en-US" w:eastAsia="en-US"/>
         </w:rPr>
         <mc:AlternateContent>
           <mc:Choice Requires="wps">
@@ -5565,7 +5487,7 @@
           </mc:Choice>
           <mc:Fallback>
             <w:pict>
-              <v:rect w14:anchorId="660DA9AF" id="Suorakulmio 12" o:spid="_x0000_s1026" style="position:absolute;margin-left:-19.3pt;margin-top:465.7pt;width:135pt;height:9pt;z-index:250625024;visibility:visible;mso-wrap-style:square;mso-width-percent:0;mso-height-percent:0;mso-wrap-distance-left:9pt;mso-wrap-distance-top:0;mso-wrap-distance-right:9pt;mso-wrap-distance-bottom:0;mso-position-horizontal:absolute;mso-position-horizontal-relative:text;mso-position-vertical:absolute;mso-position-vertical-relative:text;mso-width-percent:0;mso-height-percent:0;mso-width-relative:margin;mso-height-relative:margin;v-text-anchor:middle" o:gfxdata="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" filled="f" strokecolor="white [3212]" strokeweight="1pt">
+              <v:rect w14:anchorId="4144B238" id="Suorakulmio 12" o:spid="_x0000_s1026" style="position:absolute;margin-left:-19.3pt;margin-top:465.7pt;width:135pt;height:9pt;z-index:250625024;visibility:visible;mso-wrap-style:square;mso-width-percent:0;mso-height-percent:0;mso-wrap-distance-left:9pt;mso-wrap-distance-top:0;mso-wrap-distance-right:9pt;mso-wrap-distance-bottom:0;mso-position-horizontal:absolute;mso-position-horizontal-relative:text;mso-position-vertical:absolute;mso-position-vertical-relative:text;mso-width-percent:0;mso-height-percent:0;mso-width-relative:margin;mso-height-relative:margin;v-text-anchor:middle" o:gfxdata="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" filled="f" strokecolor="white [3212]" strokeweight="1pt">
                 <w10:wrap type="through"/>
               </v:rect>
             </w:pict>
@@ -5655,7 +5577,7 @@
           </mc:Choice>
           <mc:Fallback>
             <w:pict>
-              <v:rect w14:anchorId="0219AD5F" id="Suorakulmio 13" o:spid="_x0000_s1026" style="position:absolute;margin-left:-18.8pt;margin-top:465.75pt;width:46.5pt;height:9.75pt;z-index:250720256;visibility:visible;mso-wrap-style:square;mso-width-percent:0;mso-height-percent:0;mso-wrap-distance-left:9pt;mso-wrap-distance-top:0;mso-wrap-distance-right:9pt;mso-wrap-distance-bottom:0;mso-position-horizontal:absolute;mso-position-horizontal-relative:text;mso-position-vertical:absolute;mso-position-vertical-relative:text;mso-width-percent:0;mso-height-percent:0;mso-width-relative:margin;mso-height-relative:margin;v-text-anchor:middle" o:gfxdata="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" fillcolor="white [3212]" stroked="f" strokeweight="1pt">
+              <v:rect w14:anchorId="0300B6B2" id="Suorakulmio 13" o:spid="_x0000_s1026" style="position:absolute;margin-left:-18.8pt;margin-top:465.75pt;width:46.5pt;height:9.75pt;z-index:250720256;visibility:visible;mso-wrap-style:square;mso-width-percent:0;mso-height-percent:0;mso-wrap-distance-left:9pt;mso-wrap-distance-top:0;mso-wrap-distance-right:9pt;mso-wrap-distance-bottom:0;mso-position-horizontal:absolute;mso-position-horizontal-relative:text;mso-position-vertical:absolute;mso-position-vertical-relative:text;mso-width-percent:0;mso-height-percent:0;mso-width-relative:margin;mso-height-relative:margin;v-text-anchor:middle" o:gfxdata="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" fillcolor="white [3212]" stroked="f" strokeweight="1pt">
                 <w10:wrap type="through"/>
               </v:rect>
             </w:pict>
@@ -5665,6 +5587,8 @@
       <w:r>
         <w:rPr>
           <w:rFonts w:ascii="Arial" w:hAnsi="Arial" w:cs="Arial"/>
+          <w:noProof/>
+          <w:lang w:val="en-US" w:eastAsia="en-US"/>
         </w:rPr>
         <mc:AlternateContent>
           <mc:Choice Requires="wps">
@@ -5701,7 +5625,7 @@
                         <a:effectLst/>
                         <a:extLst>
                           <a:ext uri="{C572A759-6A51-4108-AA02-DFA0A04FC94B}">
-                            <ma14:wrappingTextBoxFlag xmlns:ma14="http://schemas.microsoft.com/office/mac/drawingml/2011/main" xmlns:w="http://schemas.openxmlformats.org/wordprocessingml/2006/main" xmlns:w10="urn:schemas-microsoft-com:office:word" xmlns:v="urn:schemas-microsoft-com:vml" xmlns:o="urn:schemas-microsoft-com:office:office" xmlns:mv="urn:schemas-microsoft-com:mac:vml" xmlns:mo="http://schemas.microsoft.com/office/mac/office/2008/main" xmlns=""/>
+                            <ma14:wrappingTextBoxFlag xmlns="" xmlns:mo="http://schemas.microsoft.com/office/mac/office/2008/main" xmlns:mv="urn:schemas-microsoft-com:mac:vml" xmlns:o="urn:schemas-microsoft-com:office:office" xmlns:v="urn:schemas-microsoft-com:vml" xmlns:w10="urn:schemas-microsoft-com:office:word" xmlns:w="http://schemas.openxmlformats.org/wordprocessingml/2006/main" xmlns:ma14="http://schemas.microsoft.com/office/mac/drawingml/2011/main"/>
                           </a:ext>
                         </a:extLst>
                       </wps:spPr>
@@ -5889,7 +5813,7 @@
           </mc:Choice>
           <mc:Fallback>
             <w:pict>
-              <v:rect w14:anchorId="3CD70580" id="Suorakulmio 12" o:spid="_x0000_s1026" style="position:absolute;margin-left:-19.55pt;margin-top:426.75pt;width:135pt;height:9pt;z-index:250365952;visibility:visible;mso-wrap-style:square;mso-width-percent:0;mso-height-percent:0;mso-wrap-distance-left:9pt;mso-wrap-distance-top:0;mso-wrap-distance-right:9pt;mso-wrap-distance-bottom:0;mso-position-horizontal:absolute;mso-position-horizontal-relative:text;mso-position-vertical:absolute;mso-position-vertical-relative:text;mso-width-percent:0;mso-height-percent:0;mso-width-relative:margin;mso-height-relative:margin;v-text-anchor:middle" o:gfxdata="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" filled="f" strokecolor="white [3212]" strokeweight="1pt">
+              <v:rect w14:anchorId="403A4E58" id="Suorakulmio 12" o:spid="_x0000_s1026" style="position:absolute;margin-left:-19.55pt;margin-top:426.75pt;width:135pt;height:9pt;z-index:250365952;visibility:visible;mso-wrap-style:square;mso-width-percent:0;mso-height-percent:0;mso-wrap-distance-left:9pt;mso-wrap-distance-top:0;mso-wrap-distance-right:9pt;mso-wrap-distance-bottom:0;mso-position-horizontal:absolute;mso-position-horizontal-relative:text;mso-position-vertical:absolute;mso-position-vertical-relative:text;mso-width-percent:0;mso-height-percent:0;mso-width-relative:margin;mso-height-relative:margin;v-text-anchor:middle" o:gfxdata="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" filled="f" strokecolor="white [3212]" strokeweight="1pt">
                 <w10:wrap type="through"/>
               </v:rect>
             </w:pict>
@@ -5979,7 +5903,7 @@
           </mc:Choice>
           <mc:Fallback>
             <w:pict>
-              <v:rect w14:anchorId="44FFC047" id="Suorakulmio 13" o:spid="_x0000_s1026" style="position:absolute;margin-left:-19.55pt;margin-top:426.75pt;width:46.5pt;height:9.75pt;z-index:250460160;visibility:visible;mso-wrap-style:square;mso-width-percent:0;mso-height-percent:0;mso-wrap-distance-left:9pt;mso-wrap-distance-top:0;mso-wrap-distance-right:9pt;mso-wrap-distance-bottom:0;mso-position-horizontal:absolute;mso-position-horizontal-relative:text;mso-position-vertical:absolute;mso-position-vertical-relative:text;mso-width-percent:0;mso-height-percent:0;mso-width-relative:margin;mso-height-relative:margin;v-text-anchor:middle" o:gfxdata="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" fillcolor="white [3212]" stroked="f" strokeweight="1pt">
+              <v:rect w14:anchorId="31FD97AF" id="Suorakulmio 13" o:spid="_x0000_s1026" style="position:absolute;margin-left:-19.55pt;margin-top:426.75pt;width:46.5pt;height:9.75pt;z-index:250460160;visibility:visible;mso-wrap-style:square;mso-width-percent:0;mso-height-percent:0;mso-wrap-distance-left:9pt;mso-wrap-distance-top:0;mso-wrap-distance-right:9pt;mso-wrap-distance-bottom:0;mso-position-horizontal:absolute;mso-position-horizontal-relative:text;mso-position-vertical:absolute;mso-position-vertical-relative:text;mso-width-percent:0;mso-height-percent:0;mso-width-relative:margin;mso-height-relative:margin;v-text-anchor:middle" o:gfxdata="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" fillcolor="white [3212]" stroked="f" strokeweight="1pt">
                 <w10:wrap type="through"/>
               </v:rect>
             </w:pict>
@@ -6027,7 +5951,7 @@
                         <a:effectLst/>
                         <a:extLst>
                           <a:ext uri="{C572A759-6A51-4108-AA02-DFA0A04FC94B}">
-                            <ma14:wrappingTextBoxFlag xmlns:ma14="http://schemas.microsoft.com/office/mac/drawingml/2011/main" xmlns:w="http://schemas.openxmlformats.org/wordprocessingml/2006/main" xmlns:w10="urn:schemas-microsoft-com:office:word" xmlns:v="urn:schemas-microsoft-com:vml" xmlns:o="urn:schemas-microsoft-com:office:office" xmlns:mv="urn:schemas-microsoft-com:mac:vml" xmlns:mo="http://schemas.microsoft.com/office/mac/office/2008/main" xmlns=""/>
+                            <ma14:wrappingTextBoxFlag xmlns="" xmlns:mo="http://schemas.microsoft.com/office/mac/office/2008/main" xmlns:mv="urn:schemas-microsoft-com:mac:vml" xmlns:o="urn:schemas-microsoft-com:office:office" xmlns:v="urn:schemas-microsoft-com:vml" xmlns:w10="urn:schemas-microsoft-com:office:word" xmlns:w="http://schemas.openxmlformats.org/wordprocessingml/2006/main" xmlns:ma14="http://schemas.microsoft.com/office/mac/drawingml/2011/main"/>
                           </a:ext>
                         </a:extLst>
                       </wps:spPr>
@@ -6215,7 +6139,7 @@
           </mc:Choice>
           <mc:Fallback>
             <w:pict>
-              <v:rect w14:anchorId="1449FE67" id="Suorakulmio 12" o:spid="_x0000_s1026" style="position:absolute;margin-left:-18pt;margin-top:388.5pt;width:135pt;height:9pt;z-index:248772608;visibility:visible;mso-wrap-style:square;mso-width-percent:0;mso-height-percent:0;mso-wrap-distance-left:9pt;mso-wrap-distance-top:0;mso-wrap-distance-right:9pt;mso-wrap-distance-bottom:0;mso-position-horizontal:absolute;mso-position-horizontal-relative:text;mso-position-vertical:absolute;mso-position-vertical-relative:text;mso-width-percent:0;mso-height-percent:0;mso-width-relative:margin;mso-height-relative:margin;v-text-anchor:middle" o:gfxdata="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" filled="f" strokecolor="white [3212]" strokeweight="1pt">
+              <v:rect w14:anchorId="4DFA2C09" id="Suorakulmio 12" o:spid="_x0000_s1026" style="position:absolute;margin-left:-18pt;margin-top:388.5pt;width:135pt;height:9pt;z-index:248772608;visibility:visible;mso-wrap-style:square;mso-width-percent:0;mso-height-percent:0;mso-wrap-distance-left:9pt;mso-wrap-distance-top:0;mso-wrap-distance-right:9pt;mso-wrap-distance-bottom:0;mso-position-horizontal:absolute;mso-position-horizontal-relative:text;mso-position-vertical:absolute;mso-position-vertical-relative:text;mso-width-percent:0;mso-height-percent:0;mso-width-relative:margin;mso-height-relative:margin;v-text-anchor:middle" o:gfxdata="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" filled="f" strokecolor="white [3212]" strokeweight="1pt">
                 <w10:wrap type="through"/>
               </v:rect>
             </w:pict>
@@ -6263,7 +6187,7 @@
                         <a:effectLst/>
                         <a:extLst>
                           <a:ext uri="{C572A759-6A51-4108-AA02-DFA0A04FC94B}">
-                            <ma14:wrappingTextBoxFlag xmlns:ma14="http://schemas.microsoft.com/office/mac/drawingml/2011/main" xmlns:w="http://schemas.openxmlformats.org/wordprocessingml/2006/main" xmlns:w10="urn:schemas-microsoft-com:office:word" xmlns:v="urn:schemas-microsoft-com:vml" xmlns:o="urn:schemas-microsoft-com:office:office" xmlns:mv="urn:schemas-microsoft-com:mac:vml" xmlns:mo="http://schemas.microsoft.com/office/mac/office/2008/main" xmlns=""/>
+                            <ma14:wrappingTextBoxFlag xmlns="" xmlns:mo="http://schemas.microsoft.com/office/mac/office/2008/main" xmlns:mv="urn:schemas-microsoft-com:mac:vml" xmlns:o="urn:schemas-microsoft-com:office:office" xmlns:v="urn:schemas-microsoft-com:vml" xmlns:w10="urn:schemas-microsoft-com:office:word" xmlns:w="http://schemas.openxmlformats.org/wordprocessingml/2006/main" xmlns:ma14="http://schemas.microsoft.com/office/mac/drawingml/2011/main"/>
                           </a:ext>
                         </a:extLst>
                       </wps:spPr>
@@ -6473,7 +6397,7 @@
           </mc:Choice>
           <mc:Fallback>
             <w:pict>
-              <v:rect w14:anchorId="5DF98DBB" id="Suorakulmio 27" o:spid="_x0000_s1026" style="position:absolute;margin-left:-18pt;margin-top:350.25pt;width:135pt;height:9pt;z-index:249414656;visibility:visible;mso-wrap-style:square;mso-width-percent:0;mso-height-percent:0;mso-wrap-distance-left:9pt;mso-wrap-distance-top:0;mso-wrap-distance-right:9pt;mso-wrap-distance-bottom:0;mso-position-horizontal:absolute;mso-position-horizontal-relative:text;mso-position-vertical:absolute;mso-position-vertical-relative:text;mso-width-percent:0;mso-height-percent:0;mso-width-relative:margin;mso-height-relative:margin;v-text-anchor:middle" o:gfxdata="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" filled="f" strokecolor="white [3212]" strokeweight="1pt">
+              <v:rect w14:anchorId="25CB2930" id="Suorakulmio 27" o:spid="_x0000_s1026" style="position:absolute;margin-left:-18pt;margin-top:350.25pt;width:135pt;height:9pt;z-index:249414656;visibility:visible;mso-wrap-style:square;mso-width-percent:0;mso-height-percent:0;mso-wrap-distance-left:9pt;mso-wrap-distance-top:0;mso-wrap-distance-right:9pt;mso-wrap-distance-bottom:0;mso-position-horizontal:absolute;mso-position-horizontal-relative:text;mso-position-vertical:absolute;mso-position-vertical-relative:text;mso-width-percent:0;mso-height-percent:0;mso-width-relative:margin;mso-height-relative:margin;v-text-anchor:middle" o:gfxdata="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" filled="f" strokecolor="white [3212]" strokeweight="1pt">
                 <w10:wrap type="through"/>
               </v:rect>
             </w:pict>
@@ -6563,7 +6487,7 @@
           </mc:Choice>
           <mc:Fallback>
             <w:pict>
-              <v:rect w14:anchorId="1EC8280A" id="Suorakulmio 28" o:spid="_x0000_s1026" style="position:absolute;margin-left:-18.05pt;margin-top:350.2pt;width:64.5pt;height:9.75pt;z-index:249495552;visibility:visible;mso-wrap-style:square;mso-width-percent:0;mso-height-percent:0;mso-wrap-distance-left:9pt;mso-wrap-distance-top:0;mso-wrap-distance-right:9pt;mso-wrap-distance-bottom:0;mso-position-horizontal:absolute;mso-position-horizontal-relative:text;mso-position-vertical:absolute;mso-position-vertical-relative:text;mso-width-percent:0;mso-height-percent:0;mso-width-relative:margin;mso-height-relative:margin;v-text-anchor:middle" o:gfxdata="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" fillcolor="white [3212]" stroked="f" strokeweight="1pt">
+              <v:rect w14:anchorId="450DC2FF" id="Suorakulmio 28" o:spid="_x0000_s1026" style="position:absolute;margin-left:-18.05pt;margin-top:350.2pt;width:64.5pt;height:9.75pt;z-index:249495552;visibility:visible;mso-wrap-style:square;mso-width-percent:0;mso-height-percent:0;mso-wrap-distance-left:9pt;mso-wrap-distance-top:0;mso-wrap-distance-right:9pt;mso-wrap-distance-bottom:0;mso-position-horizontal:absolute;mso-position-horizontal-relative:text;mso-position-vertical:absolute;mso-position-vertical-relative:text;mso-width-percent:0;mso-height-percent:0;mso-width-relative:margin;mso-height-relative:margin;v-text-anchor:middle" o:gfxdata="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" fillcolor="white [3212]" stroked="f" strokeweight="1pt">
                 <w10:wrap type="through"/>
               </v:rect>
             </w:pict>
@@ -6611,7 +6535,7 @@
                         <a:effectLst/>
                         <a:extLst>
                           <a:ext uri="{C572A759-6A51-4108-AA02-DFA0A04FC94B}">
-                            <ma14:wrappingTextBoxFlag xmlns:ma14="http://schemas.microsoft.com/office/mac/drawingml/2011/main" xmlns:w="http://schemas.openxmlformats.org/wordprocessingml/2006/main" xmlns:w10="urn:schemas-microsoft-com:office:word" xmlns:v="urn:schemas-microsoft-com:vml" xmlns:o="urn:schemas-microsoft-com:office:office" xmlns:mv="urn:schemas-microsoft-com:mac:vml" xmlns:mo="http://schemas.microsoft.com/office/mac/office/2008/main" xmlns=""/>
+                            <ma14:wrappingTextBoxFlag xmlns="" xmlns:mo="http://schemas.microsoft.com/office/mac/office/2008/main" xmlns:mv="urn:schemas-microsoft-com:mac:vml" xmlns:o="urn:schemas-microsoft-com:office:office" xmlns:v="urn:schemas-microsoft-com:vml" xmlns:w10="urn:schemas-microsoft-com:office:word" xmlns:w="http://schemas.openxmlformats.org/wordprocessingml/2006/main" xmlns:ma14="http://schemas.microsoft.com/office/mac/drawingml/2011/main"/>
                           </a:ext>
                         </a:extLst>
                       </wps:spPr>
@@ -6795,7 +6719,7 @@
           </mc:Choice>
           <mc:Fallback>
             <w:pict>
-              <v:rect w14:anchorId="57CED178" id="Suorakulmio 30" o:spid="_x0000_s1026" style="position:absolute;margin-left:-18.05pt;margin-top:312.75pt;width:78.75pt;height:9pt;z-index:249659392;visibility:visible;mso-wrap-style:square;mso-width-percent:0;mso-height-percent:0;mso-wrap-distance-left:9pt;mso-wrap-distance-top:0;mso-wrap-distance-right:9pt;mso-wrap-distance-bottom:0;mso-position-horizontal:absolute;mso-position-horizontal-relative:text;mso-position-vertical:absolute;mso-position-vertical-relative:text;mso-width-percent:0;mso-height-percent:0;mso-width-relative:margin;mso-height-relative:margin;v-text-anchor:middle" o:gfxdata="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" fillcolor="white [3212]" stroked="f" strokeweight="1pt">
+              <v:rect w14:anchorId="56F3FF8E" id="Suorakulmio 30" o:spid="_x0000_s1026" style="position:absolute;margin-left:-18.05pt;margin-top:312.75pt;width:78.75pt;height:9pt;z-index:249659392;visibility:visible;mso-wrap-style:square;mso-width-percent:0;mso-height-percent:0;mso-wrap-distance-left:9pt;mso-wrap-distance-top:0;mso-wrap-distance-right:9pt;mso-wrap-distance-bottom:0;mso-position-horizontal:absolute;mso-position-horizontal-relative:text;mso-position-vertical:absolute;mso-position-vertical-relative:text;mso-width-percent:0;mso-height-percent:0;mso-width-relative:margin;mso-height-relative:margin;v-text-anchor:middle" o:gfxdata="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" fillcolor="white [3212]" stroked="f" strokeweight="1pt">
                 <w10:wrap type="through"/>
               </v:rect>
             </w:pict>
@@ -6885,7 +6809,7 @@
           </mc:Choice>
           <mc:Fallback>
             <w:pict>
-              <v:rect w14:anchorId="5500D406" id="Suorakulmio 29" o:spid="_x0000_s1026" style="position:absolute;margin-left:-18pt;margin-top:312.75pt;width:135pt;height:9pt;z-index:249570304;visibility:visible;mso-wrap-style:square;mso-width-percent:0;mso-height-percent:0;mso-wrap-distance-left:9pt;mso-wrap-distance-top:0;mso-wrap-distance-right:9pt;mso-wrap-distance-bottom:0;mso-position-horizontal:absolute;mso-position-horizontal-relative:text;mso-position-vertical:absolute;mso-position-vertical-relative:text;mso-width-percent:0;mso-height-percent:0;mso-width-relative:margin;mso-height-relative:margin;v-text-anchor:middle" o:gfxdata="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" filled="f" strokecolor="white [3212]" strokeweight="1pt">
+              <v:rect w14:anchorId="67C99E18" id="Suorakulmio 29" o:spid="_x0000_s1026" style="position:absolute;margin-left:-18pt;margin-top:312.75pt;width:135pt;height:9pt;z-index:249570304;visibility:visible;mso-wrap-style:square;mso-width-percent:0;mso-height-percent:0;mso-wrap-distance-left:9pt;mso-wrap-distance-top:0;mso-wrap-distance-right:9pt;mso-wrap-distance-bottom:0;mso-position-horizontal:absolute;mso-position-horizontal-relative:text;mso-position-vertical:absolute;mso-position-vertical-relative:text;mso-width-percent:0;mso-height-percent:0;mso-width-relative:margin;mso-height-relative:margin;v-text-anchor:middle" o:gfxdata="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" filled="f" strokecolor="white [3212]" strokeweight="1pt">
                 <w10:wrap type="through"/>
               </v:rect>
             </w:pict>
@@ -6933,7 +6857,7 @@
                         <a:effectLst/>
                         <a:extLst>
                           <a:ext uri="{C572A759-6A51-4108-AA02-DFA0A04FC94B}">
-                            <ma14:wrappingTextBoxFlag xmlns:ma14="http://schemas.microsoft.com/office/mac/drawingml/2011/main" xmlns:w="http://schemas.openxmlformats.org/wordprocessingml/2006/main" xmlns:w10="urn:schemas-microsoft-com:office:word" xmlns:v="urn:schemas-microsoft-com:vml" xmlns:o="urn:schemas-microsoft-com:office:office" xmlns:mv="urn:schemas-microsoft-com:mac:vml" xmlns:mo="http://schemas.microsoft.com/office/mac/office/2008/main" xmlns=""/>
+                            <ma14:wrappingTextBoxFlag xmlns="" xmlns:mo="http://schemas.microsoft.com/office/mac/office/2008/main" xmlns:mv="urn:schemas-microsoft-com:mac:vml" xmlns:o="urn:schemas-microsoft-com:office:office" xmlns:v="urn:schemas-microsoft-com:vml" xmlns:w10="urn:schemas-microsoft-com:office:word" xmlns:w="http://schemas.openxmlformats.org/wordprocessingml/2006/main" xmlns:ma14="http://schemas.microsoft.com/office/mac/drawingml/2011/main"/>
                           </a:ext>
                         </a:extLst>
                       </wps:spPr>
@@ -7168,7 +7092,7 @@
           </mc:Choice>
           <mc:Fallback>
             <w:pict>
-              <v:line w14:anchorId="06FDD51A" id="Suora yhdysviiva 19" o:spid="_x0000_s1026" style="position:absolute;z-index:248921088;visibility:visible;mso-wrap-style:square;mso-width-percent:0;mso-wrap-distance-left:9pt;mso-wrap-distance-top:0;mso-wrap-distance-right:9pt;mso-wrap-distance-bottom:0;mso-position-horizontal:absolute;mso-position-horizontal-relative:text;mso-position-vertical:absolute;mso-position-vertical-relative:text;mso-width-percent:0;mso-width-relative:margin" from="-160.3pt,279.75pt" to="-70.3pt,279.75pt" o:gfxdata="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" strokecolor="white [3212]" strokeweight="1pt"/>
+              <v:line w14:anchorId="6AB5CF84" id="Suora yhdysviiva 19" o:spid="_x0000_s1026" style="position:absolute;z-index:248921088;visibility:visible;mso-wrap-style:square;mso-width-percent:0;mso-wrap-distance-left:9pt;mso-wrap-distance-top:0;mso-wrap-distance-right:9pt;mso-wrap-distance-bottom:0;mso-position-horizontal:absolute;mso-position-horizontal-relative:text;mso-position-vertical:absolute;mso-position-vertical-relative:text;mso-width-percent:0;mso-width-relative:margin" from="-160.3pt,279.75pt" to="-70.3pt,279.75pt" o:gfxdata="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" strokecolor="white [3212]" strokeweight="1pt"/>
             </w:pict>
           </mc:Fallback>
         </mc:AlternateContent>
@@ -7214,7 +7138,7 @@
                         <a:effectLst/>
                         <a:extLst>
                           <a:ext uri="{C572A759-6A51-4108-AA02-DFA0A04FC94B}">
-                            <ma14:wrappingTextBoxFlag xmlns:ma14="http://schemas.microsoft.com/office/mac/drawingml/2011/main" xmlns:w="http://schemas.openxmlformats.org/wordprocessingml/2006/main" xmlns:w10="urn:schemas-microsoft-com:office:word" xmlns:v="urn:schemas-microsoft-com:vml" xmlns:o="urn:schemas-microsoft-com:office:office" xmlns:mv="urn:schemas-microsoft-com:mac:vml" xmlns:mo="http://schemas.microsoft.com/office/mac/office/2008/main" xmlns=""/>
+                            <ma14:wrappingTextBoxFlag xmlns="" xmlns:mo="http://schemas.microsoft.com/office/mac/office/2008/main" xmlns:mv="urn:schemas-microsoft-com:mac:vml" xmlns:o="urn:schemas-microsoft-com:office:office" xmlns:v="urn:schemas-microsoft-com:vml" xmlns:w10="urn:schemas-microsoft-com:office:word" xmlns:w="http://schemas.openxmlformats.org/wordprocessingml/2006/main" xmlns:ma14="http://schemas.microsoft.com/office/mac/drawingml/2011/main"/>
                           </a:ext>
                         </a:extLst>
                       </wps:spPr>
@@ -7350,7 +7274,7 @@
                         <a:effectLst/>
                         <a:extLst>
                           <a:ext uri="{C572A759-6A51-4108-AA02-DFA0A04FC94B}">
-                            <ma14:wrappingTextBoxFlag xmlns:ma14="http://schemas.microsoft.com/office/mac/drawingml/2011/main" xmlns:w="http://schemas.openxmlformats.org/wordprocessingml/2006/main" xmlns:w10="urn:schemas-microsoft-com:office:word" xmlns:v="urn:schemas-microsoft-com:vml" xmlns:o="urn:schemas-microsoft-com:office:office" xmlns:mv="urn:schemas-microsoft-com:mac:vml" xmlns:mo="http://schemas.microsoft.com/office/mac/office/2008/main" xmlns=""/>
+                            <ma14:wrappingTextBoxFlag xmlns="" xmlns:mo="http://schemas.microsoft.com/office/mac/office/2008/main" xmlns:mv="urn:schemas-microsoft-com:mac:vml" xmlns:o="urn:schemas-microsoft-com:office:office" xmlns:v="urn:schemas-microsoft-com:vml" xmlns:w10="urn:schemas-microsoft-com:office:word" xmlns:w="http://schemas.openxmlformats.org/wordprocessingml/2006/main" xmlns:ma14="http://schemas.microsoft.com/office/mac/drawingml/2011/main"/>
                           </a:ext>
                         </a:extLst>
                       </wps:spPr>
@@ -7586,7 +7510,7 @@
           </mc:Choice>
           <mc:Fallback>
             <w:pict>
-              <v:rect w14:anchorId="0456770E" id="Suorakulmio 1" o:spid="_x0000_s1026" style="position:absolute;margin-left:-76.55pt;margin-top:-78pt;width:3in;height:861pt;z-index:248580096;visibility:visible;mso-wrap-style:square;mso-width-percent:0;mso-height-percent:0;mso-wrap-distance-left:9pt;mso-wrap-distance-top:0;mso-wrap-distance-right:9pt;mso-wrap-distance-bottom:0;mso-position-horizontal:absolute;mso-position-horizontal-relative:text;mso-position-vertical:absolute;mso-position-vertical-relative:text;mso-width-percent:0;mso-height-percent:0;mso-width-relative:margin;mso-height-relative:margin;v-text-anchor:middle" o:gfxdata="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" fillcolor="#4f81bd [3204]" stroked="f" strokeweight="2pt">
+              <v:rect w14:anchorId="00D7D87F" id="Suorakulmio 1" o:spid="_x0000_s1026" style="position:absolute;margin-left:-76.55pt;margin-top:-78pt;width:3in;height:861pt;z-index:248580096;visibility:visible;mso-wrap-style:square;mso-width-percent:0;mso-height-percent:0;mso-wrap-distance-left:9pt;mso-wrap-distance-top:0;mso-wrap-distance-right:9pt;mso-wrap-distance-bottom:0;mso-position-horizontal:absolute;mso-position-horizontal-relative:text;mso-position-vertical:absolute;mso-position-vertical-relative:text;mso-width-percent:0;mso-height-percent:0;mso-width-relative:margin;mso-height-relative:margin;v-text-anchor:middle" o:gfxdata="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" fillcolor="#4f81bd [3204]" stroked="f" strokeweight="2pt">
                 <w10:wrap type="through"/>
               </v:rect>
             </w:pict>
@@ -7659,7 +7583,7 @@
           </mc:Choice>
           <mc:Fallback>
             <w:pict>
-              <v:line w14:anchorId="6A25C2D0" id="Suora yhdysviiva 41" o:spid="_x0000_s1026" style="position:absolute;z-index:249688064;visibility:visible;mso-wrap-style:square;mso-width-percent:0;mso-wrap-distance-left:9pt;mso-wrap-distance-top:0;mso-wrap-distance-right:9pt;mso-wrap-distance-bottom:0;mso-position-horizontal:absolute;mso-position-horizontal-relative:text;mso-position-vertical:absolute;mso-position-vertical-relative:text;mso-width-percent:0;mso-width-relative:margin" from="-223.3pt,234pt" to="-6.2pt,234pt" o:gfxdata="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" strokecolor="white [3212]" strokeweight="1pt"/>
+              <v:line w14:anchorId="28030D0A" id="Suora yhdysviiva 41" o:spid="_x0000_s1026" style="position:absolute;z-index:249688064;visibility:visible;mso-wrap-style:square;mso-width-percent:0;mso-wrap-distance-left:9pt;mso-wrap-distance-top:0;mso-wrap-distance-right:9pt;mso-wrap-distance-bottom:0;mso-position-horizontal:absolute;mso-position-horizontal-relative:text;mso-position-vertical:absolute;mso-position-vertical-relative:text;mso-width-percent:0;mso-width-relative:margin" from="-223.3pt,234pt" to="-6.2pt,234pt" o:gfxdata="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" strokecolor="white [3212]" strokeweight="1pt"/>
             </w:pict>
           </mc:Fallback>
         </mc:AlternateContent>
@@ -7707,7 +7631,7 @@
                         <a:effectLst/>
                         <a:extLst>
                           <a:ext uri="{C572A759-6A51-4108-AA02-DFA0A04FC94B}">
-                            <ma14:wrappingTextBoxFlag xmlns:ma14="http://schemas.microsoft.com/office/mac/drawingml/2011/main" xmlns:w="http://schemas.openxmlformats.org/wordprocessingml/2006/main" xmlns:w10="urn:schemas-microsoft-com:office:word" xmlns:v="urn:schemas-microsoft-com:vml" xmlns:o="urn:schemas-microsoft-com:office:office" xmlns:mv="urn:schemas-microsoft-com:mac:vml" xmlns:mo="http://schemas.microsoft.com/office/mac/office/2008/main" xmlns=""/>
+                            <ma14:wrappingTextBoxFlag xmlns="" xmlns:mo="http://schemas.microsoft.com/office/mac/office/2008/main" xmlns:mv="urn:schemas-microsoft-com:mac:vml" xmlns:o="urn:schemas-microsoft-com:office:office" xmlns:v="urn:schemas-microsoft-com:vml" xmlns:w10="urn:schemas-microsoft-com:office:word" xmlns:w="http://schemas.openxmlformats.org/wordprocessingml/2006/main" xmlns:ma14="http://schemas.microsoft.com/office/mac/drawingml/2011/main"/>
                           </a:ext>
                         </a:extLst>
                       </wps:spPr>
@@ -7739,6 +7663,7 @@
                                 <w:lang w:val="en-US"/>
                               </w:rPr>
                             </w:pPr>
+                            <w:bookmarkStart w:id="0" w:name="_GoBack"/>
                             <w:r>
                               <w:rPr>
                                 <w:rFonts w:ascii="Times New Roman" w:hAnsi="Times New Roman" w:cs="Times New Roman"/>
@@ -7750,6 +7675,7 @@
                               </w:rPr>
                               <w:t>LÂM PHÚ ĐỨC</w:t>
                             </w:r>
+                            <w:bookmarkEnd w:id="0"/>
                           </w:p>
                         </w:txbxContent>
                       </wps:txbx>
@@ -7788,6 +7714,7 @@
                           <w:lang w:val="en-US"/>
                         </w:rPr>
                       </w:pPr>
+                      <w:bookmarkStart w:id="1" w:name="_GoBack"/>
                       <w:r>
                         <w:rPr>
                           <w:rFonts w:ascii="Times New Roman" w:hAnsi="Times New Roman" w:cs="Times New Roman"/>
@@ -7799,6 +7726,7 @@
                         </w:rPr>
                         <w:t>LÂM PHÚ ĐỨC</w:t>
                       </w:r>
+                      <w:bookmarkEnd w:id="1"/>
                     </w:p>
                   </w:txbxContent>
                 </v:textbox>
@@ -7897,7 +7825,7 @@
           </mc:Choice>
           <mc:Fallback>
             <w:pict>
-              <v:rect w14:anchorId="2B3A7CF7" id="Suorakulmio 57" o:spid="_x0000_s1026" style="position:absolute;margin-left:5.2pt;margin-top:-21.95pt;width:88.85pt;height:88.85pt;rotation:-45;z-index:250182656;visibility:visible;mso-wrap-style:square;mso-width-percent:0;mso-height-percent:0;mso-wrap-distance-left:9pt;mso-wrap-distance-top:0;mso-wrap-distance-right:9pt;mso-wrap-distance-bottom:0;mso-position-horizontal:absolute;mso-position-horizontal-relative:text;mso-position-vertical:absolute;mso-position-vertical-relative:text;mso-width-percent:0;mso-height-percent:0;mso-width-relative:margin;mso-height-relative:margin;v-text-anchor:middle" o:gfxdata="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" filled="f" strokecolor="white [3212]" strokeweight="1pt">
+              <v:rect w14:anchorId="313EFA9E" id="Suorakulmio 57" o:spid="_x0000_s1026" style="position:absolute;margin-left:5.2pt;margin-top:-21.95pt;width:88.85pt;height:88.85pt;rotation:-45;z-index:250182656;visibility:visible;mso-wrap-style:square;mso-width-percent:0;mso-height-percent:0;mso-wrap-distance-left:9pt;mso-wrap-distance-top:0;mso-wrap-distance-right:9pt;mso-wrap-distance-bottom:0;mso-position-horizontal:absolute;mso-position-horizontal-relative:text;mso-position-vertical:absolute;mso-position-vertical-relative:text;mso-width-percent:0;mso-height-percent:0;mso-width-relative:margin;mso-height-relative:margin;v-text-anchor:middle" o:gfxdata="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" filled="f" strokecolor="white [3212]" strokeweight="1pt">
                 <w10:wrap type="through"/>
               </v:rect>
             </w:pict>
@@ -8702,7 +8630,7 @@
 </file>
 
 <file path=customXml/itemProps1.xml><?xml version="1.0" encoding="utf-8"?>
-<ds:datastoreItem xmlns:ds="http://schemas.openxmlformats.org/officeDocument/2006/customXml" ds:itemID="{03F000B5-7CAF-4BA1-8DFE-7C82E40DEB00}">
+<ds:datastoreItem xmlns:ds="http://schemas.openxmlformats.org/officeDocument/2006/customXml" ds:itemID="{72DBE531-CBE1-4A67-B310-26D6D5249B18}">
   <ds:schemaRefs>
     <ds:schemaRef ds:uri="http://schemas.openxmlformats.org/officeDocument/2006/bibliography"/>
   </ds:schemaRefs>

</xml_diff>